<commit_message>
add 2 README and modified scripts
</commit_message>
<xml_diff>
--- a/flowchart/Table_description_steps.docx
+++ b/flowchart/Table_description_steps.docx
@@ -76,16 +76,8 @@
               <w:rPr>
                 <w:lang w:val="fr-FR"/>
               </w:rPr>
-              <w:t xml:space="preserve">Software </w:t>
-            </w:r>
-            <w:proofErr w:type="spellStart"/>
-            <w:r>
-              <w:rPr>
-                <w:lang w:val="fr-FR"/>
-              </w:rPr>
-              <w:t>required</w:t>
-            </w:r>
-            <w:proofErr w:type="spellEnd"/>
+              <w:t>Software required</w:t>
+            </w:r>
           </w:p>
         </w:tc>
         <w:tc>
@@ -266,14 +258,18 @@
                 <w:lang w:val="fr-FR"/>
               </w:rPr>
             </w:pPr>
-            <w:proofErr w:type="spellStart"/>
-            <w:r>
-              <w:rPr>
-                <w:lang w:val="fr-FR"/>
-              </w:rPr>
-              <w:t>QCtool</w:t>
-            </w:r>
-            <w:proofErr w:type="spellEnd"/>
+            <w:r>
+              <w:rPr>
+                <w:lang w:val="fr-FR"/>
+              </w:rPr>
+              <w:t>QC</w:t>
+            </w:r>
+            <w:r>
+              <w:rPr>
+                <w:lang w:val="fr-FR"/>
+              </w:rPr>
+              <w:t>TOOL</w:t>
+            </w:r>
           </w:p>
         </w:tc>
         <w:tc>
@@ -294,7 +290,6 @@
                 <w:lang w:val="fr-FR"/>
               </w:rPr>
             </w:pPr>
-            <w:proofErr w:type="gramStart"/>
             <w:r>
               <w:rPr>
                 <w:lang w:val="fr-FR"/>
@@ -309,34 +304,30 @@
               <w:t>bim</w:t>
             </w:r>
             <w:proofErr w:type="spellEnd"/>
-            <w:proofErr w:type="gramEnd"/>
-          </w:p>
-          <w:p>
-            <w:pPr>
-              <w:jc w:val="center"/>
-              <w:cnfStyle w:val="000000100000" w:firstRow="0" w:lastRow="0" w:firstColumn="0" w:lastColumn="0" w:oddVBand="0" w:evenVBand="0" w:oddHBand="1" w:evenHBand="0" w:firstRowFirstColumn="0" w:firstRowLastColumn="0" w:lastRowFirstColumn="0" w:lastRowLastColumn="0"/>
-              <w:rPr>
-                <w:lang w:val="fr-FR"/>
-              </w:rPr>
-            </w:pPr>
-            <w:proofErr w:type="gramStart"/>
+          </w:p>
+          <w:p>
+            <w:pPr>
+              <w:jc w:val="center"/>
+              <w:cnfStyle w:val="000000100000" w:firstRow="0" w:lastRow="0" w:firstColumn="0" w:lastColumn="0" w:oddVBand="0" w:evenVBand="0" w:oddHBand="1" w:evenHBand="0" w:firstRowFirstColumn="0" w:firstRowLastColumn="0" w:lastRowFirstColumn="0" w:lastRowLastColumn="0"/>
+              <w:rPr>
+                <w:lang w:val="fr-FR"/>
+              </w:rPr>
+            </w:pPr>
             <w:r>
               <w:rPr>
                 <w:lang w:val="fr-FR"/>
               </w:rPr>
               <w:t>.cal</w:t>
             </w:r>
-            <w:proofErr w:type="gramEnd"/>
-          </w:p>
-          <w:p>
-            <w:pPr>
-              <w:jc w:val="center"/>
-              <w:cnfStyle w:val="000000100000" w:firstRow="0" w:lastRow="0" w:firstColumn="0" w:lastColumn="0" w:oddVBand="0" w:evenVBand="0" w:oddHBand="1" w:evenHBand="0" w:firstRowFirstColumn="0" w:firstRowLastColumn="0" w:lastRowFirstColumn="0" w:lastRowLastColumn="0"/>
-              <w:rPr>
-                <w:lang w:val="fr-FR"/>
-              </w:rPr>
-            </w:pPr>
-            <w:proofErr w:type="gramStart"/>
+          </w:p>
+          <w:p>
+            <w:pPr>
+              <w:jc w:val="center"/>
+              <w:cnfStyle w:val="000000100000" w:firstRow="0" w:lastRow="0" w:firstColumn="0" w:lastColumn="0" w:oddVBand="0" w:evenVBand="0" w:oddHBand="1" w:evenHBand="0" w:firstRowFirstColumn="0" w:firstRowLastColumn="0" w:lastRowFirstColumn="0" w:lastRowLastColumn="0"/>
+              <w:rPr>
+                <w:lang w:val="fr-FR"/>
+              </w:rPr>
+            </w:pPr>
             <w:r>
               <w:rPr>
                 <w:lang w:val="fr-FR"/>
@@ -351,7 +342,6 @@
               <w:t>bgen</w:t>
             </w:r>
             <w:proofErr w:type="spellEnd"/>
-            <w:proofErr w:type="gramEnd"/>
           </w:p>
           <w:p>
             <w:pPr>
@@ -395,7 +385,6 @@
                 <w:lang w:val="fr-FR"/>
               </w:rPr>
             </w:pPr>
-            <w:proofErr w:type="gramStart"/>
             <w:r>
               <w:rPr>
                 <w:lang w:val="fr-FR"/>
@@ -410,7 +399,6 @@
               <w:t>gen</w:t>
             </w:r>
             <w:proofErr w:type="spellEnd"/>
-            <w:proofErr w:type="gramEnd"/>
           </w:p>
           <w:p>
             <w:pPr>
@@ -480,93 +468,82 @@
               <w:rPr>
                 <w:lang w:val="fr-FR"/>
               </w:rPr>
-              <w:t xml:space="preserve">STEP </w:t>
-            </w:r>
-            <w:r>
-              <w:rPr>
-                <w:lang w:val="fr-FR"/>
-              </w:rPr>
-              <w:t>2</w:t>
-            </w:r>
-          </w:p>
-        </w:tc>
-        <w:tc>
-          <w:tcPr>
-            <w:tcW w:w="0" w:type="auto"/>
-            <w:tcBorders>
-              <w:right w:val="single" w:sz="4" w:space="0" w:color="auto"/>
-            </w:tcBorders>
-            <w:vAlign w:val="center"/>
-          </w:tcPr>
-          <w:p>
-            <w:pPr>
-              <w:jc w:val="center"/>
-              <w:cnfStyle w:val="000000000000" w:firstRow="0" w:lastRow="0" w:firstColumn="0" w:lastColumn="0" w:oddVBand="0" w:evenVBand="0" w:oddHBand="0" w:evenHBand="0" w:firstRowFirstColumn="0" w:firstRowLastColumn="0" w:lastRowFirstColumn="0" w:lastRowLastColumn="0"/>
-              <w:rPr>
-                <w:lang w:val="en-US"/>
-              </w:rPr>
-            </w:pPr>
-            <w:proofErr w:type="gramStart"/>
-            <w:r>
-              <w:rPr>
-                <w:lang w:val="en-US"/>
-              </w:rPr>
-              <w:t>Convert .gen</w:t>
-            </w:r>
-            <w:proofErr w:type="gramEnd"/>
-            <w:r>
-              <w:rPr>
-                <w:lang w:val="en-US"/>
-              </w:rPr>
-              <w:t xml:space="preserve"> into .ped and .map</w:t>
-            </w:r>
-          </w:p>
-        </w:tc>
-        <w:tc>
-          <w:tcPr>
-            <w:tcW w:w="0" w:type="auto"/>
-            <w:tcBorders>
-              <w:left w:val="single" w:sz="4" w:space="0" w:color="auto"/>
-              <w:right w:val="single" w:sz="4" w:space="0" w:color="auto"/>
-            </w:tcBorders>
-            <w:vAlign w:val="center"/>
-          </w:tcPr>
-          <w:p>
-            <w:pPr>
-              <w:jc w:val="center"/>
-              <w:cnfStyle w:val="000000000000" w:firstRow="0" w:lastRow="0" w:firstColumn="0" w:lastColumn="0" w:oddVBand="0" w:evenVBand="0" w:oddHBand="0" w:evenHBand="0" w:firstRowFirstColumn="0" w:firstRowLastColumn="0" w:lastRowFirstColumn="0" w:lastRowLastColumn="0"/>
-              <w:rPr>
-                <w:lang w:val="en-US"/>
-              </w:rPr>
-            </w:pPr>
-            <w:proofErr w:type="spellStart"/>
-            <w:r>
-              <w:rPr>
-                <w:lang w:val="en-US"/>
-              </w:rPr>
-              <w:t>GTool</w:t>
-            </w:r>
-            <w:proofErr w:type="spellEnd"/>
-          </w:p>
-        </w:tc>
-        <w:tc>
-          <w:tcPr>
-            <w:tcW w:w="0" w:type="auto"/>
-            <w:tcBorders>
-              <w:left w:val="single" w:sz="4" w:space="0" w:color="auto"/>
-              <w:right w:val="single" w:sz="4" w:space="0" w:color="auto"/>
-            </w:tcBorders>
-            <w:vAlign w:val="center"/>
-          </w:tcPr>
-          <w:p>
-            <w:pPr>
-              <w:jc w:val="center"/>
-              <w:cnfStyle w:val="000000000000" w:firstRow="0" w:lastRow="0" w:firstColumn="0" w:lastColumn="0" w:oddVBand="0" w:evenVBand="0" w:oddHBand="0" w:evenHBand="0" w:firstRowFirstColumn="0" w:firstRowLastColumn="0" w:lastRowFirstColumn="0" w:lastRowLastColumn="0"/>
-              <w:rPr>
-                <w:lang w:val="fr-FR"/>
-              </w:rPr>
-            </w:pPr>
-            <w:proofErr w:type="gramStart"/>
+              <w:t>STEP 2</w:t>
+            </w:r>
+          </w:p>
+        </w:tc>
+        <w:tc>
+          <w:tcPr>
+            <w:tcW w:w="0" w:type="auto"/>
+            <w:tcBorders>
+              <w:right w:val="single" w:sz="4" w:space="0" w:color="auto"/>
+            </w:tcBorders>
+            <w:vAlign w:val="center"/>
+          </w:tcPr>
+          <w:p>
+            <w:pPr>
+              <w:jc w:val="center"/>
+              <w:cnfStyle w:val="000000000000" w:firstRow="0" w:lastRow="0" w:firstColumn="0" w:lastColumn="0" w:oddVBand="0" w:evenVBand="0" w:oddHBand="0" w:evenHBand="0" w:firstRowFirstColumn="0" w:firstRowLastColumn="0" w:lastRowFirstColumn="0" w:lastRowLastColumn="0"/>
+              <w:rPr>
+                <w:lang w:val="en-US"/>
+              </w:rPr>
+            </w:pPr>
+            <w:r>
+              <w:rPr>
+                <w:lang w:val="en-US"/>
+              </w:rPr>
+              <w:t>Convert .gen into .ped and .map</w:t>
+            </w:r>
+          </w:p>
+        </w:tc>
+        <w:tc>
+          <w:tcPr>
+            <w:tcW w:w="0" w:type="auto"/>
+            <w:tcBorders>
+              <w:left w:val="single" w:sz="4" w:space="0" w:color="auto"/>
+              <w:right w:val="single" w:sz="4" w:space="0" w:color="auto"/>
+            </w:tcBorders>
+            <w:vAlign w:val="center"/>
+          </w:tcPr>
+          <w:p>
+            <w:pPr>
+              <w:jc w:val="center"/>
+              <w:cnfStyle w:val="000000000000" w:firstRow="0" w:lastRow="0" w:firstColumn="0" w:lastColumn="0" w:oddVBand="0" w:evenVBand="0" w:oddHBand="0" w:evenHBand="0" w:firstRowFirstColumn="0" w:firstRowLastColumn="0" w:lastRowFirstColumn="0" w:lastRowLastColumn="0"/>
+              <w:rPr>
+                <w:lang w:val="en-US"/>
+              </w:rPr>
+            </w:pPr>
+            <w:r>
+              <w:rPr>
+                <w:lang w:val="en-US"/>
+              </w:rPr>
+              <w:t>GT</w:t>
+            </w:r>
+            <w:r>
+              <w:rPr>
+                <w:lang w:val="en-US"/>
+              </w:rPr>
+              <w:t>OOL</w:t>
+            </w:r>
+          </w:p>
+        </w:tc>
+        <w:tc>
+          <w:tcPr>
+            <w:tcW w:w="0" w:type="auto"/>
+            <w:tcBorders>
+              <w:left w:val="single" w:sz="4" w:space="0" w:color="auto"/>
+              <w:right w:val="single" w:sz="4" w:space="0" w:color="auto"/>
+            </w:tcBorders>
+            <w:vAlign w:val="center"/>
+          </w:tcPr>
+          <w:p>
+            <w:pPr>
+              <w:jc w:val="center"/>
+              <w:cnfStyle w:val="000000000000" w:firstRow="0" w:lastRow="0" w:firstColumn="0" w:lastColumn="0" w:oddVBand="0" w:evenVBand="0" w:oddHBand="0" w:evenHBand="0" w:firstRowFirstColumn="0" w:firstRowLastColumn="0" w:lastRowFirstColumn="0" w:lastRowLastColumn="0"/>
+              <w:rPr>
+                <w:lang w:val="fr-FR"/>
+              </w:rPr>
+            </w:pPr>
             <w:r>
               <w:rPr>
                 <w:lang w:val="fr-FR"/>
@@ -581,27 +558,25 @@
               <w:t>gen</w:t>
             </w:r>
             <w:proofErr w:type="spellEnd"/>
-            <w:proofErr w:type="gramEnd"/>
-          </w:p>
-        </w:tc>
-        <w:tc>
-          <w:tcPr>
-            <w:tcW w:w="0" w:type="auto"/>
-            <w:tcBorders>
-              <w:left w:val="single" w:sz="4" w:space="0" w:color="auto"/>
-              <w:right w:val="single" w:sz="4" w:space="0" w:color="auto"/>
-            </w:tcBorders>
-            <w:vAlign w:val="center"/>
-          </w:tcPr>
-          <w:p>
-            <w:pPr>
-              <w:jc w:val="center"/>
-              <w:cnfStyle w:val="000000000000" w:firstRow="0" w:lastRow="0" w:firstColumn="0" w:lastColumn="0" w:oddVBand="0" w:evenVBand="0" w:oddHBand="0" w:evenHBand="0" w:firstRowFirstColumn="0" w:firstRowLastColumn="0" w:lastRowFirstColumn="0" w:lastRowLastColumn="0"/>
-              <w:rPr>
-                <w:lang w:val="fr-FR"/>
-              </w:rPr>
-            </w:pPr>
-            <w:proofErr w:type="gramStart"/>
+          </w:p>
+        </w:tc>
+        <w:tc>
+          <w:tcPr>
+            <w:tcW w:w="0" w:type="auto"/>
+            <w:tcBorders>
+              <w:left w:val="single" w:sz="4" w:space="0" w:color="auto"/>
+              <w:right w:val="single" w:sz="4" w:space="0" w:color="auto"/>
+            </w:tcBorders>
+            <w:vAlign w:val="center"/>
+          </w:tcPr>
+          <w:p>
+            <w:pPr>
+              <w:jc w:val="center"/>
+              <w:cnfStyle w:val="000000000000" w:firstRow="0" w:lastRow="0" w:firstColumn="0" w:lastColumn="0" w:oddVBand="0" w:evenVBand="0" w:oddHBand="0" w:evenHBand="0" w:firstRowFirstColumn="0" w:firstRowLastColumn="0" w:lastRowFirstColumn="0" w:lastRowLastColumn="0"/>
+              <w:rPr>
+                <w:lang w:val="fr-FR"/>
+              </w:rPr>
+            </w:pPr>
             <w:r>
               <w:rPr>
                 <w:lang w:val="fr-FR"/>
@@ -616,17 +591,15 @@
               <w:t>ped</w:t>
             </w:r>
             <w:proofErr w:type="spellEnd"/>
-            <w:proofErr w:type="gramEnd"/>
-          </w:p>
-          <w:p>
-            <w:pPr>
-              <w:jc w:val="center"/>
-              <w:cnfStyle w:val="000000000000" w:firstRow="0" w:lastRow="0" w:firstColumn="0" w:lastColumn="0" w:oddVBand="0" w:evenVBand="0" w:oddHBand="0" w:evenHBand="0" w:firstRowFirstColumn="0" w:firstRowLastColumn="0" w:lastRowFirstColumn="0" w:lastRowLastColumn="0"/>
-              <w:rPr>
-                <w:lang w:val="fr-FR"/>
-              </w:rPr>
-            </w:pPr>
-            <w:proofErr w:type="gramStart"/>
+          </w:p>
+          <w:p>
+            <w:pPr>
+              <w:jc w:val="center"/>
+              <w:cnfStyle w:val="000000000000" w:firstRow="0" w:lastRow="0" w:firstColumn="0" w:lastColumn="0" w:oddVBand="0" w:evenVBand="0" w:oddHBand="0" w:evenHBand="0" w:firstRowFirstColumn="0" w:firstRowLastColumn="0" w:lastRowFirstColumn="0" w:lastRowLastColumn="0"/>
+              <w:rPr>
+                <w:lang w:val="fr-FR"/>
+              </w:rPr>
+            </w:pPr>
             <w:r>
               <w:rPr>
                 <w:lang w:val="fr-FR"/>
@@ -641,7 +614,6 @@
               <w:t>map</w:t>
             </w:r>
             <w:proofErr w:type="spellEnd"/>
-            <w:proofErr w:type="gramEnd"/>
           </w:p>
         </w:tc>
         <w:tc>
@@ -696,13 +668,7 @@
               <w:rPr>
                 <w:lang w:val="fr-FR"/>
               </w:rPr>
-              <w:t xml:space="preserve">STEP </w:t>
-            </w:r>
-            <w:r>
-              <w:rPr>
-                <w:lang w:val="fr-FR"/>
-              </w:rPr>
-              <w:t>3</w:t>
+              <w:t>STEP 3</w:t>
             </w:r>
           </w:p>
         </w:tc>
@@ -753,94 +719,66 @@
                 <w:lang w:val="fr-FR"/>
               </w:rPr>
             </w:pPr>
-            <w:proofErr w:type="spellStart"/>
-            <w:r>
-              <w:rPr>
-                <w:lang w:val="fr-FR"/>
-              </w:rPr>
-              <w:t>Plink</w:t>
-            </w:r>
-            <w:proofErr w:type="spellEnd"/>
-          </w:p>
-        </w:tc>
-        <w:tc>
-          <w:tcPr>
-            <w:tcW w:w="0" w:type="auto"/>
-            <w:tcBorders>
-              <w:left w:val="single" w:sz="4" w:space="0" w:color="auto"/>
-              <w:right w:val="single" w:sz="4" w:space="0" w:color="auto"/>
-            </w:tcBorders>
-            <w:vAlign w:val="center"/>
-          </w:tcPr>
-          <w:p>
-            <w:pPr>
-              <w:jc w:val="center"/>
-              <w:cnfStyle w:val="000000100000" w:firstRow="0" w:lastRow="0" w:firstColumn="0" w:lastColumn="0" w:oddVBand="0" w:evenVBand="0" w:oddHBand="1" w:evenHBand="0" w:firstRowFirstColumn="0" w:firstRowLastColumn="0" w:lastRowFirstColumn="0" w:lastRowLastColumn="0"/>
-              <w:rPr>
-                <w:lang w:val="fr-FR"/>
-              </w:rPr>
-            </w:pPr>
-            <w:proofErr w:type="gramStart"/>
-            <w:r>
-              <w:rPr>
-                <w:lang w:val="fr-FR"/>
-              </w:rPr>
-              <w:t>.</w:t>
-            </w:r>
-            <w:proofErr w:type="spellStart"/>
-            <w:r>
-              <w:rPr>
-                <w:lang w:val="fr-FR"/>
-              </w:rPr>
-              <w:t>ped</w:t>
-            </w:r>
-            <w:proofErr w:type="spellEnd"/>
-            <w:proofErr w:type="gramEnd"/>
-          </w:p>
-          <w:p>
-            <w:pPr>
-              <w:jc w:val="center"/>
-              <w:cnfStyle w:val="000000100000" w:firstRow="0" w:lastRow="0" w:firstColumn="0" w:lastColumn="0" w:oddVBand="0" w:evenVBand="0" w:oddHBand="1" w:evenHBand="0" w:firstRowFirstColumn="0" w:firstRowLastColumn="0" w:lastRowFirstColumn="0" w:lastRowLastColumn="0"/>
-              <w:rPr>
-                <w:lang w:val="fr-FR"/>
-              </w:rPr>
-            </w:pPr>
-            <w:proofErr w:type="gramStart"/>
-            <w:r>
-              <w:rPr>
-                <w:lang w:val="fr-FR"/>
-              </w:rPr>
-              <w:t>.</w:t>
-            </w:r>
-            <w:proofErr w:type="spellStart"/>
-            <w:r>
-              <w:rPr>
-                <w:lang w:val="fr-FR"/>
-              </w:rPr>
-              <w:t>map</w:t>
-            </w:r>
-            <w:proofErr w:type="spellEnd"/>
-            <w:proofErr w:type="gramEnd"/>
-          </w:p>
-          <w:p>
-            <w:pPr>
-              <w:jc w:val="center"/>
-              <w:cnfStyle w:val="000000100000" w:firstRow="0" w:lastRow="0" w:firstColumn="0" w:lastColumn="0" w:oddVBand="0" w:evenVBand="0" w:oddHBand="1" w:evenHBand="0" w:firstRowFirstColumn="0" w:firstRowLastColumn="0" w:lastRowFirstColumn="0" w:lastRowLastColumn="0"/>
-              <w:rPr>
-                <w:lang w:val="en-US"/>
-              </w:rPr>
-            </w:pPr>
-            <w:r>
-              <w:rPr>
-                <w:lang w:val="en-US"/>
-              </w:rPr>
-              <w:t>list_ID_to_delete</w:t>
-            </w:r>
-            <w:r>
-              <w:rPr>
-                <w:lang w:val="en-US"/>
-              </w:rPr>
-              <w:t xml:space="preserve">.txt </w:t>
+            <w:r>
+              <w:rPr>
+                <w:lang w:val="fr-FR"/>
+              </w:rPr>
+              <w:t>PLINK</w:t>
+            </w:r>
+          </w:p>
+        </w:tc>
+        <w:tc>
+          <w:tcPr>
+            <w:tcW w:w="0" w:type="auto"/>
+            <w:tcBorders>
+              <w:left w:val="single" w:sz="4" w:space="0" w:color="auto"/>
+              <w:right w:val="single" w:sz="4" w:space="0" w:color="auto"/>
+            </w:tcBorders>
+            <w:vAlign w:val="center"/>
+          </w:tcPr>
+          <w:p>
+            <w:pPr>
+              <w:jc w:val="center"/>
+              <w:cnfStyle w:val="000000100000" w:firstRow="0" w:lastRow="0" w:firstColumn="0" w:lastColumn="0" w:oddVBand="0" w:evenVBand="0" w:oddHBand="1" w:evenHBand="0" w:firstRowFirstColumn="0" w:firstRowLastColumn="0" w:lastRowFirstColumn="0" w:lastRowLastColumn="0"/>
+              <w:rPr>
+                <w:lang w:val="en-US"/>
+              </w:rPr>
+            </w:pPr>
+            <w:r>
+              <w:rPr>
+                <w:lang w:val="en-US"/>
+              </w:rPr>
+              <w:t>.ped</w:t>
+            </w:r>
+          </w:p>
+          <w:p>
+            <w:pPr>
+              <w:jc w:val="center"/>
+              <w:cnfStyle w:val="000000100000" w:firstRow="0" w:lastRow="0" w:firstColumn="0" w:lastColumn="0" w:oddVBand="0" w:evenVBand="0" w:oddHBand="1" w:evenHBand="0" w:firstRowFirstColumn="0" w:firstRowLastColumn="0" w:lastRowFirstColumn="0" w:lastRowLastColumn="0"/>
+              <w:rPr>
+                <w:lang w:val="en-US"/>
+              </w:rPr>
+            </w:pPr>
+            <w:r>
+              <w:rPr>
+                <w:lang w:val="en-US"/>
+              </w:rPr>
+              <w:t>.map</w:t>
+            </w:r>
+          </w:p>
+          <w:p>
+            <w:pPr>
+              <w:jc w:val="center"/>
+              <w:cnfStyle w:val="000000100000" w:firstRow="0" w:lastRow="0" w:firstColumn="0" w:lastColumn="0" w:oddVBand="0" w:evenVBand="0" w:oddHBand="1" w:evenHBand="0" w:firstRowFirstColumn="0" w:firstRowLastColumn="0" w:lastRowFirstColumn="0" w:lastRowLastColumn="0"/>
+              <w:rPr>
+                <w:lang w:val="en-US"/>
+              </w:rPr>
+            </w:pPr>
+            <w:r>
+              <w:rPr>
+                <w:lang w:val="en-US"/>
+              </w:rPr>
+              <w:t xml:space="preserve">list_ID_to_delete.txt </w:t>
             </w:r>
           </w:p>
           <w:p>
@@ -882,7 +820,6 @@
                 <w:lang w:val="fr-FR"/>
               </w:rPr>
             </w:pPr>
-            <w:proofErr w:type="gramStart"/>
             <w:r>
               <w:rPr>
                 <w:lang w:val="fr-FR"/>
@@ -897,17 +834,15 @@
               <w:t>bed</w:t>
             </w:r>
             <w:proofErr w:type="spellEnd"/>
-            <w:proofErr w:type="gramEnd"/>
-          </w:p>
-          <w:p>
-            <w:pPr>
-              <w:jc w:val="center"/>
-              <w:cnfStyle w:val="000000100000" w:firstRow="0" w:lastRow="0" w:firstColumn="0" w:lastColumn="0" w:oddVBand="0" w:evenVBand="0" w:oddHBand="1" w:evenHBand="0" w:firstRowFirstColumn="0" w:firstRowLastColumn="0" w:lastRowFirstColumn="0" w:lastRowLastColumn="0"/>
-              <w:rPr>
-                <w:lang w:val="fr-FR"/>
-              </w:rPr>
-            </w:pPr>
-            <w:proofErr w:type="gramStart"/>
+          </w:p>
+          <w:p>
+            <w:pPr>
+              <w:jc w:val="center"/>
+              <w:cnfStyle w:val="000000100000" w:firstRow="0" w:lastRow="0" w:firstColumn="0" w:lastColumn="0" w:oddVBand="0" w:evenVBand="0" w:oddHBand="1" w:evenHBand="0" w:firstRowFirstColumn="0" w:firstRowLastColumn="0" w:lastRowFirstColumn="0" w:lastRowLastColumn="0"/>
+              <w:rPr>
+                <w:lang w:val="fr-FR"/>
+              </w:rPr>
+            </w:pPr>
             <w:r>
               <w:rPr>
                 <w:lang w:val="fr-FR"/>
@@ -922,17 +857,15 @@
               <w:t>bim</w:t>
             </w:r>
             <w:proofErr w:type="spellEnd"/>
-            <w:proofErr w:type="gramEnd"/>
-          </w:p>
-          <w:p>
-            <w:pPr>
-              <w:jc w:val="center"/>
-              <w:cnfStyle w:val="000000100000" w:firstRow="0" w:lastRow="0" w:firstColumn="0" w:lastColumn="0" w:oddVBand="0" w:evenVBand="0" w:oddHBand="1" w:evenHBand="0" w:firstRowFirstColumn="0" w:firstRowLastColumn="0" w:lastRowFirstColumn="0" w:lastRowLastColumn="0"/>
-              <w:rPr>
-                <w:lang w:val="fr-FR"/>
-              </w:rPr>
-            </w:pPr>
-            <w:proofErr w:type="gramStart"/>
+          </w:p>
+          <w:p>
+            <w:pPr>
+              <w:jc w:val="center"/>
+              <w:cnfStyle w:val="000000100000" w:firstRow="0" w:lastRow="0" w:firstColumn="0" w:lastColumn="0" w:oddVBand="0" w:evenVBand="0" w:oddHBand="1" w:evenHBand="0" w:firstRowFirstColumn="0" w:firstRowLastColumn="0" w:lastRowFirstColumn="0" w:lastRowLastColumn="0"/>
+              <w:rPr>
+                <w:lang w:val="fr-FR"/>
+              </w:rPr>
+            </w:pPr>
             <w:r>
               <w:rPr>
                 <w:lang w:val="fr-FR"/>
@@ -947,7 +880,6 @@
               <w:t>fam</w:t>
             </w:r>
             <w:proofErr w:type="spellEnd"/>
-            <w:proofErr w:type="gramEnd"/>
           </w:p>
         </w:tc>
         <w:tc>
@@ -1011,13 +943,7 @@
               <w:rPr>
                 <w:lang w:val="fr-FR"/>
               </w:rPr>
-              <w:t xml:space="preserve">STEP </w:t>
-            </w:r>
-            <w:r>
-              <w:rPr>
-                <w:lang w:val="fr-FR"/>
-              </w:rPr>
-              <w:t>4</w:t>
+              <w:t>STEP 4</w:t>
             </w:r>
           </w:p>
         </w:tc>
@@ -1095,34 +1021,31 @@
                 <w:lang w:val="fr-FR"/>
               </w:rPr>
             </w:pPr>
-            <w:proofErr w:type="spellStart"/>
-            <w:r>
-              <w:rPr>
-                <w:lang w:val="fr-FR"/>
-              </w:rPr>
-              <w:t>Plink</w:t>
-            </w:r>
-            <w:proofErr w:type="spellEnd"/>
-          </w:p>
-        </w:tc>
-        <w:tc>
-          <w:tcPr>
-            <w:tcW w:w="0" w:type="auto"/>
-            <w:tcBorders>
-              <w:left w:val="single" w:sz="4" w:space="0" w:color="auto"/>
-              <w:right w:val="single" w:sz="4" w:space="0" w:color="auto"/>
-            </w:tcBorders>
-            <w:vAlign w:val="center"/>
-          </w:tcPr>
-          <w:p>
-            <w:pPr>
-              <w:jc w:val="center"/>
-              <w:cnfStyle w:val="000000000000" w:firstRow="0" w:lastRow="0" w:firstColumn="0" w:lastColumn="0" w:oddVBand="0" w:evenVBand="0" w:oddHBand="0" w:evenHBand="0" w:firstRowFirstColumn="0" w:firstRowLastColumn="0" w:lastRowFirstColumn="0" w:lastRowLastColumn="0"/>
-              <w:rPr>
-                <w:lang w:val="fr-FR"/>
-              </w:rPr>
-            </w:pPr>
-            <w:proofErr w:type="gramStart"/>
+            <w:r>
+              <w:rPr>
+                <w:lang w:val="fr-FR"/>
+              </w:rPr>
+              <w:t>PLINK</w:t>
+            </w:r>
+          </w:p>
+        </w:tc>
+        <w:tc>
+          <w:tcPr>
+            <w:tcW w:w="0" w:type="auto"/>
+            <w:tcBorders>
+              <w:left w:val="single" w:sz="4" w:space="0" w:color="auto"/>
+              <w:right w:val="single" w:sz="4" w:space="0" w:color="auto"/>
+            </w:tcBorders>
+            <w:vAlign w:val="center"/>
+          </w:tcPr>
+          <w:p>
+            <w:pPr>
+              <w:jc w:val="center"/>
+              <w:cnfStyle w:val="000000000000" w:firstRow="0" w:lastRow="0" w:firstColumn="0" w:lastColumn="0" w:oddVBand="0" w:evenVBand="0" w:oddHBand="0" w:evenHBand="0" w:firstRowFirstColumn="0" w:firstRowLastColumn="0" w:lastRowFirstColumn="0" w:lastRowLastColumn="0"/>
+              <w:rPr>
+                <w:lang w:val="fr-FR"/>
+              </w:rPr>
+            </w:pPr>
             <w:r>
               <w:rPr>
                 <w:lang w:val="fr-FR"/>
@@ -1137,17 +1060,15 @@
               <w:t>bed</w:t>
             </w:r>
             <w:proofErr w:type="spellEnd"/>
-            <w:proofErr w:type="gramEnd"/>
-          </w:p>
-          <w:p>
-            <w:pPr>
-              <w:jc w:val="center"/>
-              <w:cnfStyle w:val="000000000000" w:firstRow="0" w:lastRow="0" w:firstColumn="0" w:lastColumn="0" w:oddVBand="0" w:evenVBand="0" w:oddHBand="0" w:evenHBand="0" w:firstRowFirstColumn="0" w:firstRowLastColumn="0" w:lastRowFirstColumn="0" w:lastRowLastColumn="0"/>
-              <w:rPr>
-                <w:lang w:val="fr-FR"/>
-              </w:rPr>
-            </w:pPr>
-            <w:proofErr w:type="gramStart"/>
+          </w:p>
+          <w:p>
+            <w:pPr>
+              <w:jc w:val="center"/>
+              <w:cnfStyle w:val="000000000000" w:firstRow="0" w:lastRow="0" w:firstColumn="0" w:lastColumn="0" w:oddVBand="0" w:evenVBand="0" w:oddHBand="0" w:evenHBand="0" w:firstRowFirstColumn="0" w:firstRowLastColumn="0" w:lastRowFirstColumn="0" w:lastRowLastColumn="0"/>
+              <w:rPr>
+                <w:lang w:val="fr-FR"/>
+              </w:rPr>
+            </w:pPr>
             <w:r>
               <w:rPr>
                 <w:lang w:val="fr-FR"/>
@@ -1162,17 +1083,15 @@
               <w:t>bim</w:t>
             </w:r>
             <w:proofErr w:type="spellEnd"/>
-            <w:proofErr w:type="gramEnd"/>
-          </w:p>
-          <w:p>
-            <w:pPr>
-              <w:jc w:val="center"/>
-              <w:cnfStyle w:val="000000000000" w:firstRow="0" w:lastRow="0" w:firstColumn="0" w:lastColumn="0" w:oddVBand="0" w:evenVBand="0" w:oddHBand="0" w:evenHBand="0" w:firstRowFirstColumn="0" w:firstRowLastColumn="0" w:lastRowFirstColumn="0" w:lastRowLastColumn="0"/>
-              <w:rPr>
-                <w:lang w:val="en-US"/>
-              </w:rPr>
-            </w:pPr>
-            <w:proofErr w:type="gramStart"/>
+          </w:p>
+          <w:p>
+            <w:pPr>
+              <w:jc w:val="center"/>
+              <w:cnfStyle w:val="000000000000" w:firstRow="0" w:lastRow="0" w:firstColumn="0" w:lastColumn="0" w:oddVBand="0" w:evenVBand="0" w:oddHBand="0" w:evenHBand="0" w:firstRowFirstColumn="0" w:firstRowLastColumn="0" w:lastRowFirstColumn="0" w:lastRowLastColumn="0"/>
+              <w:rPr>
+                <w:lang w:val="en-US"/>
+              </w:rPr>
+            </w:pPr>
             <w:r>
               <w:rPr>
                 <w:lang w:val="fr-FR"/>
@@ -1187,27 +1106,25 @@
               <w:t>fam</w:t>
             </w:r>
             <w:proofErr w:type="spellEnd"/>
-            <w:proofErr w:type="gramEnd"/>
-          </w:p>
-        </w:tc>
-        <w:tc>
-          <w:tcPr>
-            <w:tcW w:w="0" w:type="auto"/>
-            <w:tcBorders>
-              <w:left w:val="single" w:sz="4" w:space="0" w:color="auto"/>
-              <w:right w:val="single" w:sz="4" w:space="0" w:color="auto"/>
-            </w:tcBorders>
-            <w:vAlign w:val="center"/>
-          </w:tcPr>
-          <w:p>
-            <w:pPr>
-              <w:jc w:val="center"/>
-              <w:cnfStyle w:val="000000000000" w:firstRow="0" w:lastRow="0" w:firstColumn="0" w:lastColumn="0" w:oddVBand="0" w:evenVBand="0" w:oddHBand="0" w:evenHBand="0" w:firstRowFirstColumn="0" w:firstRowLastColumn="0" w:lastRowFirstColumn="0" w:lastRowLastColumn="0"/>
-              <w:rPr>
-                <w:lang w:val="fr-FR"/>
-              </w:rPr>
-            </w:pPr>
-            <w:proofErr w:type="gramStart"/>
+          </w:p>
+        </w:tc>
+        <w:tc>
+          <w:tcPr>
+            <w:tcW w:w="0" w:type="auto"/>
+            <w:tcBorders>
+              <w:left w:val="single" w:sz="4" w:space="0" w:color="auto"/>
+              <w:right w:val="single" w:sz="4" w:space="0" w:color="auto"/>
+            </w:tcBorders>
+            <w:vAlign w:val="center"/>
+          </w:tcPr>
+          <w:p>
+            <w:pPr>
+              <w:jc w:val="center"/>
+              <w:cnfStyle w:val="000000000000" w:firstRow="0" w:lastRow="0" w:firstColumn="0" w:lastColumn="0" w:oddVBand="0" w:evenVBand="0" w:oddHBand="0" w:evenHBand="0" w:firstRowFirstColumn="0" w:firstRowLastColumn="0" w:lastRowFirstColumn="0" w:lastRowLastColumn="0"/>
+              <w:rPr>
+                <w:lang w:val="fr-FR"/>
+              </w:rPr>
+            </w:pPr>
             <w:r>
               <w:rPr>
                 <w:lang w:val="fr-FR"/>
@@ -1222,17 +1139,15 @@
               <w:t>bed</w:t>
             </w:r>
             <w:proofErr w:type="spellEnd"/>
-            <w:proofErr w:type="gramEnd"/>
-          </w:p>
-          <w:p>
-            <w:pPr>
-              <w:jc w:val="center"/>
-              <w:cnfStyle w:val="000000000000" w:firstRow="0" w:lastRow="0" w:firstColumn="0" w:lastColumn="0" w:oddVBand="0" w:evenVBand="0" w:oddHBand="0" w:evenHBand="0" w:firstRowFirstColumn="0" w:firstRowLastColumn="0" w:lastRowFirstColumn="0" w:lastRowLastColumn="0"/>
-              <w:rPr>
-                <w:lang w:val="fr-FR"/>
-              </w:rPr>
-            </w:pPr>
-            <w:proofErr w:type="gramStart"/>
+          </w:p>
+          <w:p>
+            <w:pPr>
+              <w:jc w:val="center"/>
+              <w:cnfStyle w:val="000000000000" w:firstRow="0" w:lastRow="0" w:firstColumn="0" w:lastColumn="0" w:oddVBand="0" w:evenVBand="0" w:oddHBand="0" w:evenHBand="0" w:firstRowFirstColumn="0" w:firstRowLastColumn="0" w:lastRowFirstColumn="0" w:lastRowLastColumn="0"/>
+              <w:rPr>
+                <w:lang w:val="fr-FR"/>
+              </w:rPr>
+            </w:pPr>
             <w:r>
               <w:rPr>
                 <w:lang w:val="fr-FR"/>
@@ -1247,14 +1162,12 @@
               <w:t>bim</w:t>
             </w:r>
             <w:proofErr w:type="spellEnd"/>
-            <w:proofErr w:type="gramEnd"/>
-          </w:p>
-          <w:p>
-            <w:pPr>
-              <w:jc w:val="center"/>
-              <w:cnfStyle w:val="000000000000" w:firstRow="0" w:lastRow="0" w:firstColumn="0" w:lastColumn="0" w:oddVBand="0" w:evenVBand="0" w:oddHBand="0" w:evenHBand="0" w:firstRowFirstColumn="0" w:firstRowLastColumn="0" w:lastRowFirstColumn="0" w:lastRowLastColumn="0"/>
-            </w:pPr>
-            <w:proofErr w:type="gramStart"/>
+          </w:p>
+          <w:p>
+            <w:pPr>
+              <w:jc w:val="center"/>
+              <w:cnfStyle w:val="000000000000" w:firstRow="0" w:lastRow="0" w:firstColumn="0" w:lastColumn="0" w:oddVBand="0" w:evenVBand="0" w:oddHBand="0" w:evenHBand="0" w:firstRowFirstColumn="0" w:firstRowLastColumn="0" w:lastRowFirstColumn="0" w:lastRowLastColumn="0"/>
+            </w:pPr>
             <w:r>
               <w:rPr>
                 <w:lang w:val="fr-FR"/>
@@ -1269,7 +1182,6 @@
               <w:t>fam</w:t>
             </w:r>
             <w:proofErr w:type="spellEnd"/>
-            <w:proofErr w:type="gramEnd"/>
           </w:p>
         </w:tc>
         <w:tc>
@@ -1336,13 +1248,7 @@
               <w:rPr>
                 <w:lang w:val="fr-FR"/>
               </w:rPr>
-              <w:t xml:space="preserve">STEP </w:t>
-            </w:r>
-            <w:r>
-              <w:rPr>
-                <w:lang w:val="fr-FR"/>
-              </w:rPr>
-              <w:t>5</w:t>
+              <w:t>STEP 5</w:t>
             </w:r>
           </w:p>
         </w:tc>
@@ -1395,30 +1301,29 @@
             </w:pPr>
             <w:r>
               <w:rPr>
-                <w:lang w:val="en-US"/>
-              </w:rPr>
-              <w:t>Plink</w:t>
-            </w:r>
-          </w:p>
-        </w:tc>
-        <w:tc>
-          <w:tcPr>
-            <w:tcW w:w="0" w:type="auto"/>
-            <w:tcBorders>
-              <w:left w:val="single" w:sz="4" w:space="0" w:color="auto"/>
-              <w:right w:val="single" w:sz="4" w:space="0" w:color="auto"/>
-            </w:tcBorders>
-            <w:vAlign w:val="center"/>
-          </w:tcPr>
-          <w:p>
-            <w:pPr>
-              <w:jc w:val="center"/>
-              <w:cnfStyle w:val="000000100000" w:firstRow="0" w:lastRow="0" w:firstColumn="0" w:lastColumn="0" w:oddVBand="0" w:evenVBand="0" w:oddHBand="1" w:evenHBand="0" w:firstRowFirstColumn="0" w:firstRowLastColumn="0" w:lastRowFirstColumn="0" w:lastRowLastColumn="0"/>
-              <w:rPr>
-                <w:lang w:val="fr-FR"/>
-              </w:rPr>
-            </w:pPr>
-            <w:proofErr w:type="gramStart"/>
+                <w:lang w:val="fr-FR"/>
+              </w:rPr>
+              <w:t>PLINK</w:t>
+            </w:r>
+          </w:p>
+        </w:tc>
+        <w:tc>
+          <w:tcPr>
+            <w:tcW w:w="0" w:type="auto"/>
+            <w:tcBorders>
+              <w:left w:val="single" w:sz="4" w:space="0" w:color="auto"/>
+              <w:right w:val="single" w:sz="4" w:space="0" w:color="auto"/>
+            </w:tcBorders>
+            <w:vAlign w:val="center"/>
+          </w:tcPr>
+          <w:p>
+            <w:pPr>
+              <w:jc w:val="center"/>
+              <w:cnfStyle w:val="000000100000" w:firstRow="0" w:lastRow="0" w:firstColumn="0" w:lastColumn="0" w:oddVBand="0" w:evenVBand="0" w:oddHBand="1" w:evenHBand="0" w:firstRowFirstColumn="0" w:firstRowLastColumn="0" w:lastRowFirstColumn="0" w:lastRowLastColumn="0"/>
+              <w:rPr>
+                <w:lang w:val="fr-FR"/>
+              </w:rPr>
+            </w:pPr>
             <w:r>
               <w:rPr>
                 <w:lang w:val="fr-FR"/>
@@ -1433,17 +1338,15 @@
               <w:t>bed</w:t>
             </w:r>
             <w:proofErr w:type="spellEnd"/>
-            <w:proofErr w:type="gramEnd"/>
-          </w:p>
-          <w:p>
-            <w:pPr>
-              <w:jc w:val="center"/>
-              <w:cnfStyle w:val="000000100000" w:firstRow="0" w:lastRow="0" w:firstColumn="0" w:lastColumn="0" w:oddVBand="0" w:evenVBand="0" w:oddHBand="1" w:evenHBand="0" w:firstRowFirstColumn="0" w:firstRowLastColumn="0" w:lastRowFirstColumn="0" w:lastRowLastColumn="0"/>
-              <w:rPr>
-                <w:lang w:val="fr-FR"/>
-              </w:rPr>
-            </w:pPr>
-            <w:proofErr w:type="gramStart"/>
+          </w:p>
+          <w:p>
+            <w:pPr>
+              <w:jc w:val="center"/>
+              <w:cnfStyle w:val="000000100000" w:firstRow="0" w:lastRow="0" w:firstColumn="0" w:lastColumn="0" w:oddVBand="0" w:evenVBand="0" w:oddHBand="1" w:evenHBand="0" w:firstRowFirstColumn="0" w:firstRowLastColumn="0" w:lastRowFirstColumn="0" w:lastRowLastColumn="0"/>
+              <w:rPr>
+                <w:lang w:val="fr-FR"/>
+              </w:rPr>
+            </w:pPr>
             <w:r>
               <w:rPr>
                 <w:lang w:val="fr-FR"/>
@@ -1458,14 +1361,12 @@
               <w:t>bim</w:t>
             </w:r>
             <w:proofErr w:type="spellEnd"/>
-            <w:proofErr w:type="gramEnd"/>
-          </w:p>
-          <w:p>
-            <w:pPr>
-              <w:jc w:val="center"/>
-              <w:cnfStyle w:val="000000100000" w:firstRow="0" w:lastRow="0" w:firstColumn="0" w:lastColumn="0" w:oddVBand="0" w:evenVBand="0" w:oddHBand="1" w:evenHBand="0" w:firstRowFirstColumn="0" w:firstRowLastColumn="0" w:lastRowFirstColumn="0" w:lastRowLastColumn="0"/>
-            </w:pPr>
-            <w:proofErr w:type="gramStart"/>
+          </w:p>
+          <w:p>
+            <w:pPr>
+              <w:jc w:val="center"/>
+              <w:cnfStyle w:val="000000100000" w:firstRow="0" w:lastRow="0" w:firstColumn="0" w:lastColumn="0" w:oddVBand="0" w:evenVBand="0" w:oddHBand="1" w:evenHBand="0" w:firstRowFirstColumn="0" w:firstRowLastColumn="0" w:lastRowFirstColumn="0" w:lastRowLastColumn="0"/>
+            </w:pPr>
             <w:r>
               <w:rPr>
                 <w:lang w:val="fr-FR"/>
@@ -1480,27 +1381,25 @@
               <w:t>fam</w:t>
             </w:r>
             <w:proofErr w:type="spellEnd"/>
-            <w:proofErr w:type="gramEnd"/>
-          </w:p>
-        </w:tc>
-        <w:tc>
-          <w:tcPr>
-            <w:tcW w:w="0" w:type="auto"/>
-            <w:tcBorders>
-              <w:left w:val="single" w:sz="4" w:space="0" w:color="auto"/>
-              <w:right w:val="single" w:sz="4" w:space="0" w:color="auto"/>
-            </w:tcBorders>
-            <w:vAlign w:val="center"/>
-          </w:tcPr>
-          <w:p>
-            <w:pPr>
-              <w:jc w:val="center"/>
-              <w:cnfStyle w:val="000000100000" w:firstRow="0" w:lastRow="0" w:firstColumn="0" w:lastColumn="0" w:oddVBand="0" w:evenVBand="0" w:oddHBand="1" w:evenHBand="0" w:firstRowFirstColumn="0" w:firstRowLastColumn="0" w:lastRowFirstColumn="0" w:lastRowLastColumn="0"/>
-              <w:rPr>
-                <w:lang w:val="fr-FR"/>
-              </w:rPr>
-            </w:pPr>
-            <w:proofErr w:type="gramStart"/>
+          </w:p>
+        </w:tc>
+        <w:tc>
+          <w:tcPr>
+            <w:tcW w:w="0" w:type="auto"/>
+            <w:tcBorders>
+              <w:left w:val="single" w:sz="4" w:space="0" w:color="auto"/>
+              <w:right w:val="single" w:sz="4" w:space="0" w:color="auto"/>
+            </w:tcBorders>
+            <w:vAlign w:val="center"/>
+          </w:tcPr>
+          <w:p>
+            <w:pPr>
+              <w:jc w:val="center"/>
+              <w:cnfStyle w:val="000000100000" w:firstRow="0" w:lastRow="0" w:firstColumn="0" w:lastColumn="0" w:oddVBand="0" w:evenVBand="0" w:oddHBand="1" w:evenHBand="0" w:firstRowFirstColumn="0" w:firstRowLastColumn="0" w:lastRowFirstColumn="0" w:lastRowLastColumn="0"/>
+              <w:rPr>
+                <w:lang w:val="fr-FR"/>
+              </w:rPr>
+            </w:pPr>
             <w:r>
               <w:rPr>
                 <w:lang w:val="fr-FR"/>
@@ -1515,17 +1414,15 @@
               <w:t>bed</w:t>
             </w:r>
             <w:proofErr w:type="spellEnd"/>
-            <w:proofErr w:type="gramEnd"/>
-          </w:p>
-          <w:p>
-            <w:pPr>
-              <w:jc w:val="center"/>
-              <w:cnfStyle w:val="000000100000" w:firstRow="0" w:lastRow="0" w:firstColumn="0" w:lastColumn="0" w:oddVBand="0" w:evenVBand="0" w:oddHBand="1" w:evenHBand="0" w:firstRowFirstColumn="0" w:firstRowLastColumn="0" w:lastRowFirstColumn="0" w:lastRowLastColumn="0"/>
-              <w:rPr>
-                <w:lang w:val="fr-FR"/>
-              </w:rPr>
-            </w:pPr>
-            <w:proofErr w:type="gramStart"/>
+          </w:p>
+          <w:p>
+            <w:pPr>
+              <w:jc w:val="center"/>
+              <w:cnfStyle w:val="000000100000" w:firstRow="0" w:lastRow="0" w:firstColumn="0" w:lastColumn="0" w:oddVBand="0" w:evenVBand="0" w:oddHBand="1" w:evenHBand="0" w:firstRowFirstColumn="0" w:firstRowLastColumn="0" w:lastRowFirstColumn="0" w:lastRowLastColumn="0"/>
+              <w:rPr>
+                <w:lang w:val="fr-FR"/>
+              </w:rPr>
+            </w:pPr>
             <w:r>
               <w:rPr>
                 <w:lang w:val="fr-FR"/>
@@ -1540,14 +1437,12 @@
               <w:t>bim</w:t>
             </w:r>
             <w:proofErr w:type="spellEnd"/>
-            <w:proofErr w:type="gramEnd"/>
-          </w:p>
-          <w:p>
-            <w:pPr>
-              <w:jc w:val="center"/>
-              <w:cnfStyle w:val="000000100000" w:firstRow="0" w:lastRow="0" w:firstColumn="0" w:lastColumn="0" w:oddVBand="0" w:evenVBand="0" w:oddHBand="1" w:evenHBand="0" w:firstRowFirstColumn="0" w:firstRowLastColumn="0" w:lastRowFirstColumn="0" w:lastRowLastColumn="0"/>
-            </w:pPr>
-            <w:proofErr w:type="gramStart"/>
+          </w:p>
+          <w:p>
+            <w:pPr>
+              <w:jc w:val="center"/>
+              <w:cnfStyle w:val="000000100000" w:firstRow="0" w:lastRow="0" w:firstColumn="0" w:lastColumn="0" w:oddVBand="0" w:evenVBand="0" w:oddHBand="1" w:evenHBand="0" w:firstRowFirstColumn="0" w:firstRowLastColumn="0" w:lastRowFirstColumn="0" w:lastRowLastColumn="0"/>
+            </w:pPr>
             <w:r>
               <w:rPr>
                 <w:lang w:val="fr-FR"/>
@@ -1562,7 +1457,6 @@
               <w:t>fam</w:t>
             </w:r>
             <w:proofErr w:type="spellEnd"/>
-            <w:proofErr w:type="gramEnd"/>
           </w:p>
         </w:tc>
         <w:tc>
@@ -1617,13 +1511,7 @@
               <w:rPr>
                 <w:lang w:val="fr-FR"/>
               </w:rPr>
-              <w:t xml:space="preserve">STEP </w:t>
-            </w:r>
-            <w:r>
-              <w:rPr>
-                <w:lang w:val="fr-FR"/>
-              </w:rPr>
-              <w:t>6</w:t>
+              <w:t>STEP 6</w:t>
             </w:r>
           </w:p>
         </w:tc>
@@ -1674,34 +1562,31 @@
                 <w:lang w:val="fr-FR"/>
               </w:rPr>
             </w:pPr>
-            <w:proofErr w:type="spellStart"/>
-            <w:r>
-              <w:rPr>
-                <w:lang w:val="fr-FR"/>
-              </w:rPr>
-              <w:t>Plink</w:t>
-            </w:r>
-            <w:proofErr w:type="spellEnd"/>
-          </w:p>
-        </w:tc>
-        <w:tc>
-          <w:tcPr>
-            <w:tcW w:w="0" w:type="auto"/>
-            <w:tcBorders>
-              <w:left w:val="single" w:sz="4" w:space="0" w:color="auto"/>
-              <w:right w:val="single" w:sz="4" w:space="0" w:color="auto"/>
-            </w:tcBorders>
-            <w:vAlign w:val="center"/>
-          </w:tcPr>
-          <w:p>
-            <w:pPr>
-              <w:jc w:val="center"/>
-              <w:cnfStyle w:val="000000000000" w:firstRow="0" w:lastRow="0" w:firstColumn="0" w:lastColumn="0" w:oddVBand="0" w:evenVBand="0" w:oddHBand="0" w:evenHBand="0" w:firstRowFirstColumn="0" w:firstRowLastColumn="0" w:lastRowFirstColumn="0" w:lastRowLastColumn="0"/>
-              <w:rPr>
-                <w:lang w:val="fr-FR"/>
-              </w:rPr>
-            </w:pPr>
-            <w:proofErr w:type="gramStart"/>
+            <w:r>
+              <w:rPr>
+                <w:lang w:val="fr-FR"/>
+              </w:rPr>
+              <w:t>PLINK</w:t>
+            </w:r>
+          </w:p>
+        </w:tc>
+        <w:tc>
+          <w:tcPr>
+            <w:tcW w:w="0" w:type="auto"/>
+            <w:tcBorders>
+              <w:left w:val="single" w:sz="4" w:space="0" w:color="auto"/>
+              <w:right w:val="single" w:sz="4" w:space="0" w:color="auto"/>
+            </w:tcBorders>
+            <w:vAlign w:val="center"/>
+          </w:tcPr>
+          <w:p>
+            <w:pPr>
+              <w:jc w:val="center"/>
+              <w:cnfStyle w:val="000000000000" w:firstRow="0" w:lastRow="0" w:firstColumn="0" w:lastColumn="0" w:oddVBand="0" w:evenVBand="0" w:oddHBand="0" w:evenHBand="0" w:firstRowFirstColumn="0" w:firstRowLastColumn="0" w:lastRowFirstColumn="0" w:lastRowLastColumn="0"/>
+              <w:rPr>
+                <w:lang w:val="fr-FR"/>
+              </w:rPr>
+            </w:pPr>
             <w:r>
               <w:rPr>
                 <w:lang w:val="fr-FR"/>
@@ -1716,17 +1601,15 @@
               <w:t>bed</w:t>
             </w:r>
             <w:proofErr w:type="spellEnd"/>
-            <w:proofErr w:type="gramEnd"/>
-          </w:p>
-          <w:p>
-            <w:pPr>
-              <w:jc w:val="center"/>
-              <w:cnfStyle w:val="000000000000" w:firstRow="0" w:lastRow="0" w:firstColumn="0" w:lastColumn="0" w:oddVBand="0" w:evenVBand="0" w:oddHBand="0" w:evenHBand="0" w:firstRowFirstColumn="0" w:firstRowLastColumn="0" w:lastRowFirstColumn="0" w:lastRowLastColumn="0"/>
-              <w:rPr>
-                <w:lang w:val="fr-FR"/>
-              </w:rPr>
-            </w:pPr>
-            <w:proofErr w:type="gramStart"/>
+          </w:p>
+          <w:p>
+            <w:pPr>
+              <w:jc w:val="center"/>
+              <w:cnfStyle w:val="000000000000" w:firstRow="0" w:lastRow="0" w:firstColumn="0" w:lastColumn="0" w:oddVBand="0" w:evenVBand="0" w:oddHBand="0" w:evenHBand="0" w:firstRowFirstColumn="0" w:firstRowLastColumn="0" w:lastRowFirstColumn="0" w:lastRowLastColumn="0"/>
+              <w:rPr>
+                <w:lang w:val="fr-FR"/>
+              </w:rPr>
+            </w:pPr>
             <w:r>
               <w:rPr>
                 <w:lang w:val="fr-FR"/>
@@ -1741,14 +1624,12 @@
               <w:t>bim</w:t>
             </w:r>
             <w:proofErr w:type="spellEnd"/>
-            <w:proofErr w:type="gramEnd"/>
-          </w:p>
-          <w:p>
-            <w:pPr>
-              <w:jc w:val="center"/>
-              <w:cnfStyle w:val="000000000000" w:firstRow="0" w:lastRow="0" w:firstColumn="0" w:lastColumn="0" w:oddVBand="0" w:evenVBand="0" w:oddHBand="0" w:evenHBand="0" w:firstRowFirstColumn="0" w:firstRowLastColumn="0" w:lastRowFirstColumn="0" w:lastRowLastColumn="0"/>
-            </w:pPr>
-            <w:proofErr w:type="gramStart"/>
+          </w:p>
+          <w:p>
+            <w:pPr>
+              <w:jc w:val="center"/>
+              <w:cnfStyle w:val="000000000000" w:firstRow="0" w:lastRow="0" w:firstColumn="0" w:lastColumn="0" w:oddVBand="0" w:evenVBand="0" w:oddHBand="0" w:evenHBand="0" w:firstRowFirstColumn="0" w:firstRowLastColumn="0" w:lastRowFirstColumn="0" w:lastRowLastColumn="0"/>
+            </w:pPr>
             <w:r>
               <w:rPr>
                 <w:lang w:val="fr-FR"/>
@@ -1763,27 +1644,25 @@
               <w:t>fam</w:t>
             </w:r>
             <w:proofErr w:type="spellEnd"/>
-            <w:proofErr w:type="gramEnd"/>
-          </w:p>
-        </w:tc>
-        <w:tc>
-          <w:tcPr>
-            <w:tcW w:w="0" w:type="auto"/>
-            <w:tcBorders>
-              <w:left w:val="single" w:sz="4" w:space="0" w:color="auto"/>
-              <w:right w:val="single" w:sz="4" w:space="0" w:color="auto"/>
-            </w:tcBorders>
-            <w:vAlign w:val="center"/>
-          </w:tcPr>
-          <w:p>
-            <w:pPr>
-              <w:jc w:val="center"/>
-              <w:cnfStyle w:val="000000000000" w:firstRow="0" w:lastRow="0" w:firstColumn="0" w:lastColumn="0" w:oddVBand="0" w:evenVBand="0" w:oddHBand="0" w:evenHBand="0" w:firstRowFirstColumn="0" w:firstRowLastColumn="0" w:lastRowFirstColumn="0" w:lastRowLastColumn="0"/>
-              <w:rPr>
-                <w:lang w:val="fr-FR"/>
-              </w:rPr>
-            </w:pPr>
-            <w:proofErr w:type="gramStart"/>
+          </w:p>
+        </w:tc>
+        <w:tc>
+          <w:tcPr>
+            <w:tcW w:w="0" w:type="auto"/>
+            <w:tcBorders>
+              <w:left w:val="single" w:sz="4" w:space="0" w:color="auto"/>
+              <w:right w:val="single" w:sz="4" w:space="0" w:color="auto"/>
+            </w:tcBorders>
+            <w:vAlign w:val="center"/>
+          </w:tcPr>
+          <w:p>
+            <w:pPr>
+              <w:jc w:val="center"/>
+              <w:cnfStyle w:val="000000000000" w:firstRow="0" w:lastRow="0" w:firstColumn="0" w:lastColumn="0" w:oddVBand="0" w:evenVBand="0" w:oddHBand="0" w:evenHBand="0" w:firstRowFirstColumn="0" w:firstRowLastColumn="0" w:lastRowFirstColumn="0" w:lastRowLastColumn="0"/>
+              <w:rPr>
+                <w:lang w:val="fr-FR"/>
+              </w:rPr>
+            </w:pPr>
             <w:r>
               <w:rPr>
                 <w:lang w:val="fr-FR"/>
@@ -1798,17 +1677,15 @@
               <w:t>bed</w:t>
             </w:r>
             <w:proofErr w:type="spellEnd"/>
-            <w:proofErr w:type="gramEnd"/>
-          </w:p>
-          <w:p>
-            <w:pPr>
-              <w:jc w:val="center"/>
-              <w:cnfStyle w:val="000000000000" w:firstRow="0" w:lastRow="0" w:firstColumn="0" w:lastColumn="0" w:oddVBand="0" w:evenVBand="0" w:oddHBand="0" w:evenHBand="0" w:firstRowFirstColumn="0" w:firstRowLastColumn="0" w:lastRowFirstColumn="0" w:lastRowLastColumn="0"/>
-              <w:rPr>
-                <w:lang w:val="fr-FR"/>
-              </w:rPr>
-            </w:pPr>
-            <w:proofErr w:type="gramStart"/>
+          </w:p>
+          <w:p>
+            <w:pPr>
+              <w:jc w:val="center"/>
+              <w:cnfStyle w:val="000000000000" w:firstRow="0" w:lastRow="0" w:firstColumn="0" w:lastColumn="0" w:oddVBand="0" w:evenVBand="0" w:oddHBand="0" w:evenHBand="0" w:firstRowFirstColumn="0" w:firstRowLastColumn="0" w:lastRowFirstColumn="0" w:lastRowLastColumn="0"/>
+              <w:rPr>
+                <w:lang w:val="fr-FR"/>
+              </w:rPr>
+            </w:pPr>
             <w:r>
               <w:rPr>
                 <w:lang w:val="fr-FR"/>
@@ -1823,14 +1700,12 @@
               <w:t>bim</w:t>
             </w:r>
             <w:proofErr w:type="spellEnd"/>
-            <w:proofErr w:type="gramEnd"/>
-          </w:p>
-          <w:p>
-            <w:pPr>
-              <w:jc w:val="center"/>
-              <w:cnfStyle w:val="000000000000" w:firstRow="0" w:lastRow="0" w:firstColumn="0" w:lastColumn="0" w:oddVBand="0" w:evenVBand="0" w:oddHBand="0" w:evenHBand="0" w:firstRowFirstColumn="0" w:firstRowLastColumn="0" w:lastRowFirstColumn="0" w:lastRowLastColumn="0"/>
-            </w:pPr>
-            <w:proofErr w:type="gramStart"/>
+          </w:p>
+          <w:p>
+            <w:pPr>
+              <w:jc w:val="center"/>
+              <w:cnfStyle w:val="000000000000" w:firstRow="0" w:lastRow="0" w:firstColumn="0" w:lastColumn="0" w:oddVBand="0" w:evenVBand="0" w:oddHBand="0" w:evenHBand="0" w:firstRowFirstColumn="0" w:firstRowLastColumn="0" w:lastRowFirstColumn="0" w:lastRowLastColumn="0"/>
+            </w:pPr>
             <w:r>
               <w:rPr>
                 <w:lang w:val="fr-FR"/>
@@ -1845,36 +1720,29 @@
               <w:t>fam</w:t>
             </w:r>
             <w:proofErr w:type="spellEnd"/>
-            <w:proofErr w:type="gramEnd"/>
-          </w:p>
-        </w:tc>
-        <w:tc>
-          <w:tcPr>
-            <w:tcW w:w="0" w:type="auto"/>
-            <w:tcBorders>
-              <w:left w:val="single" w:sz="4" w:space="0" w:color="auto"/>
-            </w:tcBorders>
-            <w:vAlign w:val="center"/>
-          </w:tcPr>
-          <w:p>
-            <w:pPr>
-              <w:jc w:val="center"/>
-              <w:cnfStyle w:val="000000000000" w:firstRow="0" w:lastRow="0" w:firstColumn="0" w:lastColumn="0" w:oddVBand="0" w:evenVBand="0" w:oddHBand="0" w:evenHBand="0" w:firstRowFirstColumn="0" w:firstRowLastColumn="0" w:lastRowFirstColumn="0" w:lastRowLastColumn="0"/>
-              <w:rPr>
-                <w:lang w:val="en-US"/>
-              </w:rPr>
-            </w:pPr>
-            <w:r>
-              <w:rPr>
-                <w:lang w:val="en-US"/>
-              </w:rPr>
-              <w:t xml:space="preserve">2 files (female and male) </w:t>
-            </w:r>
-            <w:r>
-              <w:rPr>
-                <w:lang w:val="en-US"/>
-              </w:rPr>
-              <w:t>with d</w:t>
+          </w:p>
+        </w:tc>
+        <w:tc>
+          <w:tcPr>
+            <w:tcW w:w="0" w:type="auto"/>
+            <w:tcBorders>
+              <w:left w:val="single" w:sz="4" w:space="0" w:color="auto"/>
+            </w:tcBorders>
+            <w:vAlign w:val="center"/>
+          </w:tcPr>
+          <w:p>
+            <w:pPr>
+              <w:jc w:val="center"/>
+              <w:cnfStyle w:val="000000000000" w:firstRow="0" w:lastRow="0" w:firstColumn="0" w:lastColumn="0" w:oddVBand="0" w:evenVBand="0" w:oddHBand="0" w:evenHBand="0" w:firstRowFirstColumn="0" w:firstRowLastColumn="0" w:lastRowFirstColumn="0" w:lastRowLastColumn="0"/>
+              <w:rPr>
+                <w:lang w:val="en-US"/>
+              </w:rPr>
+            </w:pPr>
+            <w:r>
+              <w:rPr>
+                <w:lang w:val="en-US"/>
+              </w:rPr>
+              <w:t>2 files (female and male) with d</w:t>
             </w:r>
             <w:r>
               <w:rPr>
@@ -1909,13 +1777,7 @@
               <w:rPr>
                 <w:lang w:val="fr-FR"/>
               </w:rPr>
-              <w:t xml:space="preserve">STEP </w:t>
-            </w:r>
-            <w:r>
-              <w:rPr>
-                <w:lang w:val="fr-FR"/>
-              </w:rPr>
-              <w:t>7</w:t>
+              <w:t>STEP 7</w:t>
             </w:r>
           </w:p>
         </w:tc>
@@ -1963,34 +1825,110 @@
                 <w:lang w:val="fr-FR"/>
               </w:rPr>
             </w:pPr>
-            <w:proofErr w:type="spellStart"/>
-            <w:r>
-              <w:rPr>
-                <w:lang w:val="fr-FR"/>
-              </w:rPr>
-              <w:t>Plink</w:t>
-            </w:r>
-            <w:proofErr w:type="spellEnd"/>
-          </w:p>
-        </w:tc>
-        <w:tc>
-          <w:tcPr>
-            <w:tcW w:w="0" w:type="auto"/>
-            <w:tcBorders>
-              <w:left w:val="single" w:sz="4" w:space="0" w:color="auto"/>
-              <w:right w:val="single" w:sz="4" w:space="0" w:color="auto"/>
-            </w:tcBorders>
-            <w:vAlign w:val="center"/>
-          </w:tcPr>
-          <w:p>
-            <w:pPr>
-              <w:jc w:val="center"/>
-              <w:cnfStyle w:val="000000100000" w:firstRow="0" w:lastRow="0" w:firstColumn="0" w:lastColumn="0" w:oddVBand="0" w:evenVBand="0" w:oddHBand="1" w:evenHBand="0" w:firstRowFirstColumn="0" w:firstRowLastColumn="0" w:lastRowFirstColumn="0" w:lastRowLastColumn="0"/>
-              <w:rPr>
-                <w:lang w:val="fr-FR"/>
-              </w:rPr>
-            </w:pPr>
-            <w:proofErr w:type="gramStart"/>
+            <w:r>
+              <w:rPr>
+                <w:lang w:val="fr-FR"/>
+              </w:rPr>
+              <w:t>PLINK</w:t>
+            </w:r>
+          </w:p>
+        </w:tc>
+        <w:tc>
+          <w:tcPr>
+            <w:tcW w:w="0" w:type="auto"/>
+            <w:tcBorders>
+              <w:left w:val="single" w:sz="4" w:space="0" w:color="auto"/>
+              <w:right w:val="single" w:sz="4" w:space="0" w:color="auto"/>
+            </w:tcBorders>
+            <w:vAlign w:val="center"/>
+          </w:tcPr>
+          <w:p>
+            <w:pPr>
+              <w:jc w:val="center"/>
+              <w:cnfStyle w:val="000000100000" w:firstRow="0" w:lastRow="0" w:firstColumn="0" w:lastColumn="0" w:oddVBand="0" w:evenVBand="0" w:oddHBand="1" w:evenHBand="0" w:firstRowFirstColumn="0" w:firstRowLastColumn="0" w:lastRowFirstColumn="0" w:lastRowLastColumn="0"/>
+              <w:rPr>
+                <w:lang w:val="en-US"/>
+              </w:rPr>
+            </w:pPr>
+            <w:r>
+              <w:rPr>
+                <w:lang w:val="en-US"/>
+              </w:rPr>
+              <w:t>.bed</w:t>
+            </w:r>
+          </w:p>
+          <w:p>
+            <w:pPr>
+              <w:jc w:val="center"/>
+              <w:cnfStyle w:val="000000100000" w:firstRow="0" w:lastRow="0" w:firstColumn="0" w:lastColumn="0" w:oddVBand="0" w:evenVBand="0" w:oddHBand="1" w:evenHBand="0" w:firstRowFirstColumn="0" w:firstRowLastColumn="0" w:lastRowFirstColumn="0" w:lastRowLastColumn="0"/>
+              <w:rPr>
+                <w:lang w:val="en-US"/>
+              </w:rPr>
+            </w:pPr>
+            <w:r>
+              <w:rPr>
+                <w:lang w:val="en-US"/>
+              </w:rPr>
+              <w:t>.bim</w:t>
+            </w:r>
+          </w:p>
+          <w:p>
+            <w:pPr>
+              <w:jc w:val="center"/>
+              <w:cnfStyle w:val="000000100000" w:firstRow="0" w:lastRow="0" w:firstColumn="0" w:lastColumn="0" w:oddVBand="0" w:evenVBand="0" w:oddHBand="1" w:evenHBand="0" w:firstRowFirstColumn="0" w:firstRowLastColumn="0" w:lastRowFirstColumn="0" w:lastRowLastColumn="0"/>
+              <w:rPr>
+                <w:lang w:val="en-US"/>
+              </w:rPr>
+            </w:pPr>
+            <w:r>
+              <w:rPr>
+                <w:lang w:val="en-US"/>
+              </w:rPr>
+              <w:t>.fam</w:t>
+            </w:r>
+          </w:p>
+          <w:p>
+            <w:pPr>
+              <w:jc w:val="center"/>
+              <w:cnfStyle w:val="000000100000" w:firstRow="0" w:lastRow="0" w:firstColumn="0" w:lastColumn="0" w:oddVBand="0" w:evenVBand="0" w:oddHBand="1" w:evenHBand="0" w:firstRowFirstColumn="0" w:firstRowLastColumn="0" w:lastRowFirstColumn="0" w:lastRowLastColumn="0"/>
+              <w:rPr>
+                <w:lang w:val="en-US"/>
+              </w:rPr>
+            </w:pPr>
+            <w:r>
+              <w:t>list_ID_scotland.txt</w:t>
+            </w:r>
+            <w:r>
+              <w:rPr>
+                <w:lang w:val="en-US"/>
+              </w:rPr>
+              <w:t xml:space="preserve"> (contain</w:t>
+            </w:r>
+            <w:r>
+              <w:rPr>
+                <w:lang w:val="en-US"/>
+              </w:rPr>
+              <w:t>ing IDs of subjects part of the test sets)</w:t>
+            </w:r>
+          </w:p>
+        </w:tc>
+        <w:tc>
+          <w:tcPr>
+            <w:tcW w:w="0" w:type="auto"/>
+            <w:tcBorders>
+              <w:left w:val="single" w:sz="4" w:space="0" w:color="auto"/>
+              <w:right w:val="single" w:sz="4" w:space="0" w:color="auto"/>
+            </w:tcBorders>
+            <w:vAlign w:val="center"/>
+          </w:tcPr>
+          <w:p>
+            <w:pPr>
+              <w:jc w:val="center"/>
+              <w:cnfStyle w:val="000000100000" w:firstRow="0" w:lastRow="0" w:firstColumn="0" w:lastColumn="0" w:oddVBand="0" w:evenVBand="0" w:oddHBand="1" w:evenHBand="0" w:firstRowFirstColumn="0" w:firstRowLastColumn="0" w:lastRowFirstColumn="0" w:lastRowLastColumn="0"/>
+              <w:rPr>
+                <w:lang w:val="fr-FR"/>
+              </w:rPr>
+            </w:pPr>
             <w:r>
               <w:rPr>
                 <w:lang w:val="fr-FR"/>
@@ -2005,17 +1943,15 @@
               <w:t>bed</w:t>
             </w:r>
             <w:proofErr w:type="spellEnd"/>
-            <w:proofErr w:type="gramEnd"/>
-          </w:p>
-          <w:p>
-            <w:pPr>
-              <w:jc w:val="center"/>
-              <w:cnfStyle w:val="000000100000" w:firstRow="0" w:lastRow="0" w:firstColumn="0" w:lastColumn="0" w:oddVBand="0" w:evenVBand="0" w:oddHBand="1" w:evenHBand="0" w:firstRowFirstColumn="0" w:firstRowLastColumn="0" w:lastRowFirstColumn="0" w:lastRowLastColumn="0"/>
-              <w:rPr>
-                <w:lang w:val="fr-FR"/>
-              </w:rPr>
-            </w:pPr>
-            <w:proofErr w:type="gramStart"/>
+          </w:p>
+          <w:p>
+            <w:pPr>
+              <w:jc w:val="center"/>
+              <w:cnfStyle w:val="000000100000" w:firstRow="0" w:lastRow="0" w:firstColumn="0" w:lastColumn="0" w:oddVBand="0" w:evenVBand="0" w:oddHBand="1" w:evenHBand="0" w:firstRowFirstColumn="0" w:firstRowLastColumn="0" w:lastRowFirstColumn="0" w:lastRowLastColumn="0"/>
+              <w:rPr>
+                <w:lang w:val="fr-FR"/>
+              </w:rPr>
+            </w:pPr>
             <w:r>
               <w:rPr>
                 <w:lang w:val="fr-FR"/>
@@ -2030,17 +1966,12 @@
               <w:t>bim</w:t>
             </w:r>
             <w:proofErr w:type="spellEnd"/>
-            <w:proofErr w:type="gramEnd"/>
-          </w:p>
-          <w:p>
-            <w:pPr>
-              <w:jc w:val="center"/>
-              <w:cnfStyle w:val="000000100000" w:firstRow="0" w:lastRow="0" w:firstColumn="0" w:lastColumn="0" w:oddVBand="0" w:evenVBand="0" w:oddHBand="1" w:evenHBand="0" w:firstRowFirstColumn="0" w:firstRowLastColumn="0" w:lastRowFirstColumn="0" w:lastRowLastColumn="0"/>
-              <w:rPr>
-                <w:lang w:val="fr-FR"/>
-              </w:rPr>
-            </w:pPr>
-            <w:proofErr w:type="gramStart"/>
+          </w:p>
+          <w:p>
+            <w:pPr>
+              <w:jc w:val="center"/>
+              <w:cnfStyle w:val="000000100000" w:firstRow="0" w:lastRow="0" w:firstColumn="0" w:lastColumn="0" w:oddVBand="0" w:evenVBand="0" w:oddHBand="1" w:evenHBand="0" w:firstRowFirstColumn="0" w:firstRowLastColumn="0" w:lastRowFirstColumn="0" w:lastRowLastColumn="0"/>
+            </w:pPr>
             <w:r>
               <w:rPr>
                 <w:lang w:val="fr-FR"/>
@@ -2055,113 +1986,6 @@
               <w:t>fam</w:t>
             </w:r>
             <w:proofErr w:type="spellEnd"/>
-            <w:proofErr w:type="gramEnd"/>
-          </w:p>
-          <w:p>
-            <w:pPr>
-              <w:jc w:val="center"/>
-              <w:cnfStyle w:val="000000100000" w:firstRow="0" w:lastRow="0" w:firstColumn="0" w:lastColumn="0" w:oddVBand="0" w:evenVBand="0" w:oddHBand="1" w:evenHBand="0" w:firstRowFirstColumn="0" w:firstRowLastColumn="0" w:lastRowFirstColumn="0" w:lastRowLastColumn="0"/>
-              <w:rPr>
-                <w:lang w:val="en-US"/>
-              </w:rPr>
-            </w:pPr>
-            <w:r>
-              <w:t>list_ID_scotland.txt</w:t>
-            </w:r>
-            <w:r>
-              <w:rPr>
-                <w:lang w:val="en-US"/>
-              </w:rPr>
-              <w:t xml:space="preserve"> (contain</w:t>
-            </w:r>
-            <w:r>
-              <w:rPr>
-                <w:lang w:val="en-US"/>
-              </w:rPr>
-              <w:t>ing IDs of subjects part of the test sets)</w:t>
-            </w:r>
-          </w:p>
-        </w:tc>
-        <w:tc>
-          <w:tcPr>
-            <w:tcW w:w="0" w:type="auto"/>
-            <w:tcBorders>
-              <w:left w:val="single" w:sz="4" w:space="0" w:color="auto"/>
-              <w:right w:val="single" w:sz="4" w:space="0" w:color="auto"/>
-            </w:tcBorders>
-            <w:vAlign w:val="center"/>
-          </w:tcPr>
-          <w:p>
-            <w:pPr>
-              <w:jc w:val="center"/>
-              <w:cnfStyle w:val="000000100000" w:firstRow="0" w:lastRow="0" w:firstColumn="0" w:lastColumn="0" w:oddVBand="0" w:evenVBand="0" w:oddHBand="1" w:evenHBand="0" w:firstRowFirstColumn="0" w:firstRowLastColumn="0" w:lastRowFirstColumn="0" w:lastRowLastColumn="0"/>
-              <w:rPr>
-                <w:lang w:val="fr-FR"/>
-              </w:rPr>
-            </w:pPr>
-            <w:proofErr w:type="gramStart"/>
-            <w:r>
-              <w:rPr>
-                <w:lang w:val="fr-FR"/>
-              </w:rPr>
-              <w:t>.</w:t>
-            </w:r>
-            <w:proofErr w:type="spellStart"/>
-            <w:r>
-              <w:rPr>
-                <w:lang w:val="fr-FR"/>
-              </w:rPr>
-              <w:t>bed</w:t>
-            </w:r>
-            <w:proofErr w:type="spellEnd"/>
-            <w:proofErr w:type="gramEnd"/>
-          </w:p>
-          <w:p>
-            <w:pPr>
-              <w:jc w:val="center"/>
-              <w:cnfStyle w:val="000000100000" w:firstRow="0" w:lastRow="0" w:firstColumn="0" w:lastColumn="0" w:oddVBand="0" w:evenVBand="0" w:oddHBand="1" w:evenHBand="0" w:firstRowFirstColumn="0" w:firstRowLastColumn="0" w:lastRowFirstColumn="0" w:lastRowLastColumn="0"/>
-              <w:rPr>
-                <w:lang w:val="fr-FR"/>
-              </w:rPr>
-            </w:pPr>
-            <w:proofErr w:type="gramStart"/>
-            <w:r>
-              <w:rPr>
-                <w:lang w:val="fr-FR"/>
-              </w:rPr>
-              <w:t>.</w:t>
-            </w:r>
-            <w:proofErr w:type="spellStart"/>
-            <w:r>
-              <w:rPr>
-                <w:lang w:val="fr-FR"/>
-              </w:rPr>
-              <w:t>bim</w:t>
-            </w:r>
-            <w:proofErr w:type="spellEnd"/>
-            <w:proofErr w:type="gramEnd"/>
-          </w:p>
-          <w:p>
-            <w:pPr>
-              <w:jc w:val="center"/>
-              <w:cnfStyle w:val="000000100000" w:firstRow="0" w:lastRow="0" w:firstColumn="0" w:lastColumn="0" w:oddVBand="0" w:evenVBand="0" w:oddHBand="1" w:evenHBand="0" w:firstRowFirstColumn="0" w:firstRowLastColumn="0" w:lastRowFirstColumn="0" w:lastRowLastColumn="0"/>
-            </w:pPr>
-            <w:proofErr w:type="gramStart"/>
-            <w:r>
-              <w:rPr>
-                <w:lang w:val="fr-FR"/>
-              </w:rPr>
-              <w:t>.</w:t>
-            </w:r>
-            <w:proofErr w:type="spellStart"/>
-            <w:r>
-              <w:rPr>
-                <w:lang w:val="fr-FR"/>
-              </w:rPr>
-              <w:t>fam</w:t>
-            </w:r>
-            <w:proofErr w:type="spellEnd"/>
-            <w:proofErr w:type="gramEnd"/>
           </w:p>
         </w:tc>
         <w:tc>
@@ -2246,13 +2070,7 @@
               <w:rPr>
                 <w:lang w:val="fr-FR"/>
               </w:rPr>
-              <w:t xml:space="preserve">STEP </w:t>
-            </w:r>
-            <w:r>
-              <w:rPr>
-                <w:lang w:val="fr-FR"/>
-              </w:rPr>
-              <w:t>8</w:t>
+              <w:t>STEP 8</w:t>
             </w:r>
           </w:p>
         </w:tc>
@@ -2336,34 +2154,31 @@
                 <w:lang w:val="fr-FR"/>
               </w:rPr>
             </w:pPr>
-            <w:proofErr w:type="spellStart"/>
-            <w:r>
-              <w:rPr>
-                <w:lang w:val="fr-FR"/>
-              </w:rPr>
-              <w:t>Plink</w:t>
-            </w:r>
-            <w:proofErr w:type="spellEnd"/>
-          </w:p>
-        </w:tc>
-        <w:tc>
-          <w:tcPr>
-            <w:tcW w:w="0" w:type="auto"/>
-            <w:tcBorders>
-              <w:left w:val="single" w:sz="4" w:space="0" w:color="auto"/>
-              <w:right w:val="single" w:sz="4" w:space="0" w:color="auto"/>
-            </w:tcBorders>
-            <w:vAlign w:val="center"/>
-          </w:tcPr>
-          <w:p>
-            <w:pPr>
-              <w:jc w:val="center"/>
-              <w:cnfStyle w:val="000000000000" w:firstRow="0" w:lastRow="0" w:firstColumn="0" w:lastColumn="0" w:oddVBand="0" w:evenVBand="0" w:oddHBand="0" w:evenHBand="0" w:firstRowFirstColumn="0" w:firstRowLastColumn="0" w:lastRowFirstColumn="0" w:lastRowLastColumn="0"/>
-              <w:rPr>
-                <w:lang w:val="fr-FR"/>
-              </w:rPr>
-            </w:pPr>
-            <w:proofErr w:type="gramStart"/>
+            <w:r>
+              <w:rPr>
+                <w:lang w:val="fr-FR"/>
+              </w:rPr>
+              <w:t>PLINK</w:t>
+            </w:r>
+          </w:p>
+        </w:tc>
+        <w:tc>
+          <w:tcPr>
+            <w:tcW w:w="0" w:type="auto"/>
+            <w:tcBorders>
+              <w:left w:val="single" w:sz="4" w:space="0" w:color="auto"/>
+              <w:right w:val="single" w:sz="4" w:space="0" w:color="auto"/>
+            </w:tcBorders>
+            <w:vAlign w:val="center"/>
+          </w:tcPr>
+          <w:p>
+            <w:pPr>
+              <w:jc w:val="center"/>
+              <w:cnfStyle w:val="000000000000" w:firstRow="0" w:lastRow="0" w:firstColumn="0" w:lastColumn="0" w:oddVBand="0" w:evenVBand="0" w:oddHBand="0" w:evenHBand="0" w:firstRowFirstColumn="0" w:firstRowLastColumn="0" w:lastRowFirstColumn="0" w:lastRowLastColumn="0"/>
+              <w:rPr>
+                <w:lang w:val="fr-FR"/>
+              </w:rPr>
+            </w:pPr>
             <w:r>
               <w:rPr>
                 <w:lang w:val="fr-FR"/>
@@ -2378,17 +2193,15 @@
               <w:t>bed</w:t>
             </w:r>
             <w:proofErr w:type="spellEnd"/>
-            <w:proofErr w:type="gramEnd"/>
-          </w:p>
-          <w:p>
-            <w:pPr>
-              <w:jc w:val="center"/>
-              <w:cnfStyle w:val="000000000000" w:firstRow="0" w:lastRow="0" w:firstColumn="0" w:lastColumn="0" w:oddVBand="0" w:evenVBand="0" w:oddHBand="0" w:evenHBand="0" w:firstRowFirstColumn="0" w:firstRowLastColumn="0" w:lastRowFirstColumn="0" w:lastRowLastColumn="0"/>
-              <w:rPr>
-                <w:lang w:val="fr-FR"/>
-              </w:rPr>
-            </w:pPr>
-            <w:proofErr w:type="gramStart"/>
+          </w:p>
+          <w:p>
+            <w:pPr>
+              <w:jc w:val="center"/>
+              <w:cnfStyle w:val="000000000000" w:firstRow="0" w:lastRow="0" w:firstColumn="0" w:lastColumn="0" w:oddVBand="0" w:evenVBand="0" w:oddHBand="0" w:evenHBand="0" w:firstRowFirstColumn="0" w:firstRowLastColumn="0" w:lastRowFirstColumn="0" w:lastRowLastColumn="0"/>
+              <w:rPr>
+                <w:lang w:val="fr-FR"/>
+              </w:rPr>
+            </w:pPr>
             <w:r>
               <w:rPr>
                 <w:lang w:val="fr-FR"/>
@@ -2403,17 +2216,15 @@
               <w:t>bim</w:t>
             </w:r>
             <w:proofErr w:type="spellEnd"/>
-            <w:proofErr w:type="gramEnd"/>
-          </w:p>
-          <w:p>
-            <w:pPr>
-              <w:jc w:val="center"/>
-              <w:cnfStyle w:val="000000000000" w:firstRow="0" w:lastRow="0" w:firstColumn="0" w:lastColumn="0" w:oddVBand="0" w:evenVBand="0" w:oddHBand="0" w:evenHBand="0" w:firstRowFirstColumn="0" w:firstRowLastColumn="0" w:lastRowFirstColumn="0" w:lastRowLastColumn="0"/>
-              <w:rPr>
-                <w:lang w:val="fr-FR"/>
-              </w:rPr>
-            </w:pPr>
-            <w:proofErr w:type="gramStart"/>
+          </w:p>
+          <w:p>
+            <w:pPr>
+              <w:jc w:val="center"/>
+              <w:cnfStyle w:val="000000000000" w:firstRow="0" w:lastRow="0" w:firstColumn="0" w:lastColumn="0" w:oddVBand="0" w:evenVBand="0" w:oddHBand="0" w:evenHBand="0" w:firstRowFirstColumn="0" w:firstRowLastColumn="0" w:lastRowFirstColumn="0" w:lastRowLastColumn="0"/>
+              <w:rPr>
+                <w:lang w:val="fr-FR"/>
+              </w:rPr>
+            </w:pPr>
             <w:r>
               <w:rPr>
                 <w:lang w:val="fr-FR"/>
@@ -2428,7 +2239,6 @@
               <w:t>fam</w:t>
             </w:r>
             <w:proofErr w:type="spellEnd"/>
-            <w:proofErr w:type="gramEnd"/>
           </w:p>
           <w:p>
             <w:pPr>
@@ -2469,7 +2279,6 @@
                 <w:lang w:val="fr-FR"/>
               </w:rPr>
             </w:pPr>
-            <w:proofErr w:type="gramStart"/>
             <w:r>
               <w:rPr>
                 <w:lang w:val="fr-FR"/>
@@ -2484,17 +2293,15 @@
               <w:t>bed</w:t>
             </w:r>
             <w:proofErr w:type="spellEnd"/>
-            <w:proofErr w:type="gramEnd"/>
-          </w:p>
-          <w:p>
-            <w:pPr>
-              <w:jc w:val="center"/>
-              <w:cnfStyle w:val="000000000000" w:firstRow="0" w:lastRow="0" w:firstColumn="0" w:lastColumn="0" w:oddVBand="0" w:evenVBand="0" w:oddHBand="0" w:evenHBand="0" w:firstRowFirstColumn="0" w:firstRowLastColumn="0" w:lastRowFirstColumn="0" w:lastRowLastColumn="0"/>
-              <w:rPr>
-                <w:lang w:val="fr-FR"/>
-              </w:rPr>
-            </w:pPr>
-            <w:proofErr w:type="gramStart"/>
+          </w:p>
+          <w:p>
+            <w:pPr>
+              <w:jc w:val="center"/>
+              <w:cnfStyle w:val="000000000000" w:firstRow="0" w:lastRow="0" w:firstColumn="0" w:lastColumn="0" w:oddVBand="0" w:evenVBand="0" w:oddHBand="0" w:evenHBand="0" w:firstRowFirstColumn="0" w:firstRowLastColumn="0" w:lastRowFirstColumn="0" w:lastRowLastColumn="0"/>
+              <w:rPr>
+                <w:lang w:val="fr-FR"/>
+              </w:rPr>
+            </w:pPr>
             <w:r>
               <w:rPr>
                 <w:lang w:val="fr-FR"/>
@@ -2509,17 +2316,15 @@
               <w:t>bim</w:t>
             </w:r>
             <w:proofErr w:type="spellEnd"/>
-            <w:proofErr w:type="gramEnd"/>
-          </w:p>
-          <w:p>
-            <w:pPr>
-              <w:jc w:val="center"/>
-              <w:cnfStyle w:val="000000000000" w:firstRow="0" w:lastRow="0" w:firstColumn="0" w:lastColumn="0" w:oddVBand="0" w:evenVBand="0" w:oddHBand="0" w:evenHBand="0" w:firstRowFirstColumn="0" w:firstRowLastColumn="0" w:lastRowFirstColumn="0" w:lastRowLastColumn="0"/>
-              <w:rPr>
-                <w:lang w:val="fr-FR"/>
-              </w:rPr>
-            </w:pPr>
-            <w:proofErr w:type="gramStart"/>
+          </w:p>
+          <w:p>
+            <w:pPr>
+              <w:jc w:val="center"/>
+              <w:cnfStyle w:val="000000000000" w:firstRow="0" w:lastRow="0" w:firstColumn="0" w:lastColumn="0" w:oddVBand="0" w:evenVBand="0" w:oddHBand="0" w:evenHBand="0" w:firstRowFirstColumn="0" w:firstRowLastColumn="0" w:lastRowFirstColumn="0" w:lastRowLastColumn="0"/>
+              <w:rPr>
+                <w:lang w:val="fr-FR"/>
+              </w:rPr>
+            </w:pPr>
             <w:r>
               <w:rPr>
                 <w:lang w:val="fr-FR"/>
@@ -2534,7 +2339,6 @@
               <w:t>fam</w:t>
             </w:r>
             <w:proofErr w:type="spellEnd"/>
-            <w:proofErr w:type="gramEnd"/>
           </w:p>
           <w:p>
             <w:pPr>
@@ -2563,19 +2367,7 @@
               <w:rPr>
                 <w:lang w:val="en-US"/>
               </w:rPr>
-              <w:t>D</w:t>
-            </w:r>
-            <w:r>
-              <w:rPr>
-                <w:lang w:val="en-US"/>
-              </w:rPr>
-              <w:t xml:space="preserve">uplicates-free </w:t>
-            </w:r>
-            <w:r>
-              <w:rPr>
-                <w:lang w:val="en-US"/>
-              </w:rPr>
-              <w:t>recoded</w:t>
+              <w:t>Duplicates-free recoded</w:t>
             </w:r>
             <w:r>
               <w:rPr>
@@ -2607,51 +2399,31 @@
               <w:rPr>
                 <w:lang w:val="fr-FR"/>
               </w:rPr>
-              <w:t xml:space="preserve">STEP </w:t>
-            </w:r>
-            <w:r>
-              <w:rPr>
-                <w:lang w:val="fr-FR"/>
-              </w:rPr>
-              <w:t>9</w:t>
-            </w:r>
-          </w:p>
-        </w:tc>
-        <w:tc>
-          <w:tcPr>
-            <w:tcW w:w="0" w:type="auto"/>
-            <w:tcBorders>
-              <w:right w:val="single" w:sz="4" w:space="0" w:color="auto"/>
-            </w:tcBorders>
-            <w:vAlign w:val="center"/>
-          </w:tcPr>
-          <w:p>
-            <w:pPr>
-              <w:jc w:val="center"/>
-              <w:cnfStyle w:val="000000100000" w:firstRow="0" w:lastRow="0" w:firstColumn="0" w:lastColumn="0" w:oddVBand="0" w:evenVBand="0" w:oddHBand="1" w:evenHBand="0" w:firstRowFirstColumn="0" w:firstRowLastColumn="0" w:lastRowFirstColumn="0" w:lastRowLastColumn="0"/>
-              <w:rPr>
-                <w:lang w:val="en-US"/>
-              </w:rPr>
-            </w:pPr>
-            <w:r>
-              <w:rPr>
-                <w:lang w:val="en-US"/>
-              </w:rPr>
-              <w:t xml:space="preserve">Convert Plink files </w:t>
-            </w:r>
-            <w:proofErr w:type="gramStart"/>
-            <w:r>
-              <w:rPr>
-                <w:lang w:val="en-US"/>
-              </w:rPr>
-              <w:t>into .hdf</w:t>
-            </w:r>
-            <w:proofErr w:type="gramEnd"/>
-            <w:r>
-              <w:rPr>
-                <w:lang w:val="en-US"/>
-              </w:rPr>
-              <w:t>5</w:t>
+              <w:t>STEP 9</w:t>
+            </w:r>
+          </w:p>
+        </w:tc>
+        <w:tc>
+          <w:tcPr>
+            <w:tcW w:w="0" w:type="auto"/>
+            <w:tcBorders>
+              <w:right w:val="single" w:sz="4" w:space="0" w:color="auto"/>
+            </w:tcBorders>
+            <w:vAlign w:val="center"/>
+          </w:tcPr>
+          <w:p>
+            <w:pPr>
+              <w:jc w:val="center"/>
+              <w:cnfStyle w:val="000000100000" w:firstRow="0" w:lastRow="0" w:firstColumn="0" w:lastColumn="0" w:oddVBand="0" w:evenVBand="0" w:oddHBand="1" w:evenHBand="0" w:firstRowFirstColumn="0" w:firstRowLastColumn="0" w:lastRowFirstColumn="0" w:lastRowLastColumn="0"/>
+              <w:rPr>
+                <w:lang w:val="en-US"/>
+              </w:rPr>
+            </w:pPr>
+            <w:r>
+              <w:rPr>
+                <w:lang w:val="en-US"/>
+              </w:rPr>
+              <w:t>Convert Plink files into .hdf5</w:t>
             </w:r>
             <w:r>
               <w:rPr>
@@ -2703,7 +2475,6 @@
                 <w:lang w:val="fr-FR"/>
               </w:rPr>
             </w:pPr>
-            <w:proofErr w:type="gramStart"/>
             <w:r>
               <w:rPr>
                 <w:lang w:val="fr-FR"/>
@@ -2718,17 +2489,15 @@
               <w:t>bed</w:t>
             </w:r>
             <w:proofErr w:type="spellEnd"/>
-            <w:proofErr w:type="gramEnd"/>
-          </w:p>
-          <w:p>
-            <w:pPr>
-              <w:jc w:val="center"/>
-              <w:cnfStyle w:val="000000100000" w:firstRow="0" w:lastRow="0" w:firstColumn="0" w:lastColumn="0" w:oddVBand="0" w:evenVBand="0" w:oddHBand="1" w:evenHBand="0" w:firstRowFirstColumn="0" w:firstRowLastColumn="0" w:lastRowFirstColumn="0" w:lastRowLastColumn="0"/>
-              <w:rPr>
-                <w:lang w:val="fr-FR"/>
-              </w:rPr>
-            </w:pPr>
-            <w:proofErr w:type="gramStart"/>
+          </w:p>
+          <w:p>
+            <w:pPr>
+              <w:jc w:val="center"/>
+              <w:cnfStyle w:val="000000100000" w:firstRow="0" w:lastRow="0" w:firstColumn="0" w:lastColumn="0" w:oddVBand="0" w:evenVBand="0" w:oddHBand="1" w:evenHBand="0" w:firstRowFirstColumn="0" w:firstRowLastColumn="0" w:lastRowFirstColumn="0" w:lastRowLastColumn="0"/>
+              <w:rPr>
+                <w:lang w:val="fr-FR"/>
+              </w:rPr>
+            </w:pPr>
             <w:r>
               <w:rPr>
                 <w:lang w:val="fr-FR"/>
@@ -2743,14 +2512,12 @@
               <w:t>bim</w:t>
             </w:r>
             <w:proofErr w:type="spellEnd"/>
-            <w:proofErr w:type="gramEnd"/>
-          </w:p>
-          <w:p>
-            <w:pPr>
-              <w:jc w:val="center"/>
-              <w:cnfStyle w:val="000000100000" w:firstRow="0" w:lastRow="0" w:firstColumn="0" w:lastColumn="0" w:oddVBand="0" w:evenVBand="0" w:oddHBand="1" w:evenHBand="0" w:firstRowFirstColumn="0" w:firstRowLastColumn="0" w:lastRowFirstColumn="0" w:lastRowLastColumn="0"/>
-            </w:pPr>
-            <w:proofErr w:type="gramStart"/>
+          </w:p>
+          <w:p>
+            <w:pPr>
+              <w:jc w:val="center"/>
+              <w:cnfStyle w:val="000000100000" w:firstRow="0" w:lastRow="0" w:firstColumn="0" w:lastColumn="0" w:oddVBand="0" w:evenVBand="0" w:oddHBand="1" w:evenHBand="0" w:firstRowFirstColumn="0" w:firstRowLastColumn="0" w:lastRowFirstColumn="0" w:lastRowLastColumn="0"/>
+            </w:pPr>
             <w:r>
               <w:rPr>
                 <w:lang w:val="fr-FR"/>
@@ -2765,39 +2532,30 @@
               <w:t>fam</w:t>
             </w:r>
             <w:proofErr w:type="spellEnd"/>
-            <w:proofErr w:type="gramEnd"/>
-          </w:p>
-        </w:tc>
-        <w:tc>
-          <w:tcPr>
-            <w:tcW w:w="0" w:type="auto"/>
-            <w:tcBorders>
-              <w:left w:val="single" w:sz="4" w:space="0" w:color="auto"/>
-              <w:right w:val="single" w:sz="4" w:space="0" w:color="auto"/>
-            </w:tcBorders>
-            <w:vAlign w:val="center"/>
-          </w:tcPr>
-          <w:p>
-            <w:pPr>
-              <w:jc w:val="center"/>
-              <w:cnfStyle w:val="000000100000" w:firstRow="0" w:lastRow="0" w:firstColumn="0" w:lastColumn="0" w:oddVBand="0" w:evenVBand="0" w:oddHBand="1" w:evenHBand="0" w:firstRowFirstColumn="0" w:firstRowLastColumn="0" w:lastRowFirstColumn="0" w:lastRowLastColumn="0"/>
-              <w:rPr>
-                <w:lang w:val="fr-FR"/>
-              </w:rPr>
-            </w:pPr>
-            <w:proofErr w:type="gramStart"/>
-            <w:r>
-              <w:rPr>
-                <w:lang w:val="fr-FR"/>
-              </w:rPr>
-              <w:t>.hdf</w:t>
-            </w:r>
-            <w:proofErr w:type="gramEnd"/>
-            <w:r>
-              <w:rPr>
-                <w:lang w:val="fr-FR"/>
-              </w:rPr>
-              <w:t>5</w:t>
+          </w:p>
+        </w:tc>
+        <w:tc>
+          <w:tcPr>
+            <w:tcW w:w="0" w:type="auto"/>
+            <w:tcBorders>
+              <w:left w:val="single" w:sz="4" w:space="0" w:color="auto"/>
+              <w:right w:val="single" w:sz="4" w:space="0" w:color="auto"/>
+            </w:tcBorders>
+            <w:vAlign w:val="center"/>
+          </w:tcPr>
+          <w:p>
+            <w:pPr>
+              <w:jc w:val="center"/>
+              <w:cnfStyle w:val="000000100000" w:firstRow="0" w:lastRow="0" w:firstColumn="0" w:lastColumn="0" w:oddVBand="0" w:evenVBand="0" w:oddHBand="1" w:evenHBand="0" w:firstRowFirstColumn="0" w:firstRowLastColumn="0" w:lastRowFirstColumn="0" w:lastRowLastColumn="0"/>
+              <w:rPr>
+                <w:lang w:val="fr-FR"/>
+              </w:rPr>
+            </w:pPr>
+            <w:r>
+              <w:rPr>
+                <w:lang w:val="fr-FR"/>
+              </w:rPr>
+              <w:t>.hdf5</w:t>
             </w:r>
           </w:p>
         </w:tc>
@@ -2830,21 +2588,7 @@
               <w:rPr>
                 <w:lang w:val="en-US"/>
               </w:rPr>
-              <w:t xml:space="preserve"> </w:t>
-            </w:r>
-            <w:proofErr w:type="gramStart"/>
-            <w:r>
-              <w:rPr>
-                <w:lang w:val="en-US"/>
-              </w:rPr>
-              <w:t>in .hdf</w:t>
-            </w:r>
-            <w:proofErr w:type="gramEnd"/>
-            <w:r>
-              <w:rPr>
-                <w:lang w:val="en-US"/>
-              </w:rPr>
-              <w:t>5 format</w:t>
+              <w:t xml:space="preserve"> in .hdf5 format</w:t>
             </w:r>
           </w:p>
         </w:tc>

</xml_diff>